<commit_message>
Dados e implemtação feitps
Falta relatório
</commit_message>
<xml_diff>
--- a/DOCS/CDBD_22_2023_ProjetO.docx
+++ b/DOCS/CDBD_22_2023_ProjetO.docx
@@ -70,7 +70,7 @@
                 <v:shape id="_x0000_i1025" type="#_x0000_t75" style="width:148.9pt;height:36pt" o:ole="">
                   <v:imagedata r:id="rId8" o:title=""/>
                 </v:shape>
-                <o:OLEObject Type="Embed" ProgID="PBrush" ShapeID="_x0000_i1025" DrawAspect="Content" ObjectID="_1747760913" r:id="rId9"/>
+                <o:OLEObject Type="Embed" ProgID="PBrush" ShapeID="_x0000_i1025" DrawAspect="Content" ObjectID="_1748694650" r:id="rId9"/>
               </w:object>
             </w:r>
           </w:p>
@@ -1854,7 +1854,21 @@
         <w:rPr>
           <w:rFonts w:ascii="Arial" w:hAnsi="Arial" w:cs="Arial"/>
         </w:rPr>
-        <w:t>Visita, Categoria de Funcionário, Acolhimento, tipoVisita e sala.</w:t>
+        <w:t xml:space="preserve">Visita, Categoria de Funcionário, Acolhimento, </w:t>
+      </w:r>
+      <w:proofErr w:type="spellStart"/>
+      <w:r>
+        <w:rPr>
+          <w:rFonts w:ascii="Arial" w:hAnsi="Arial" w:cs="Arial"/>
+        </w:rPr>
+        <w:t>tipoVisita</w:t>
+      </w:r>
+      <w:proofErr w:type="spellEnd"/>
+      <w:r>
+        <w:rPr>
+          <w:rFonts w:ascii="Arial" w:hAnsi="Arial" w:cs="Arial"/>
+        </w:rPr>
+        <w:t xml:space="preserve"> e sala.</w:t>
       </w:r>
     </w:p>
     <w:p>
@@ -2087,13 +2101,27 @@
         <w:rPr>
           <w:rFonts w:ascii="Arial" w:hAnsi="Arial"/>
         </w:rPr>
-        <w:t xml:space="preserve">e responder com clareza a </w:t>
-      </w:r>
+        <w:t xml:space="preserve">e responder com clareza </w:t>
+      </w:r>
+      <w:proofErr w:type="gramStart"/>
       <w:r>
         <w:rPr>
           <w:rFonts w:ascii="Arial" w:hAnsi="Arial"/>
         </w:rPr>
-        <w:t>às seguintes questões:</w:t>
+        <w:t xml:space="preserve">a </w:t>
+      </w:r>
+      <w:r>
+        <w:rPr>
+          <w:rFonts w:ascii="Arial" w:hAnsi="Arial"/>
+        </w:rPr>
+        <w:t>às</w:t>
+      </w:r>
+      <w:proofErr w:type="gramEnd"/>
+      <w:r>
+        <w:rPr>
+          <w:rFonts w:ascii="Arial" w:hAnsi="Arial"/>
+        </w:rPr>
+        <w:t xml:space="preserve"> seguintes questões:</w:t>
       </w:r>
     </w:p>
     <w:p>
@@ -2141,11 +2169,27 @@
           <w:b/>
           <w:bCs/>
         </w:rPr>
-        <w:t>Q2:</w:t>
+        <w:t>Q</w:t>
       </w:r>
       <w:r>
         <w:rPr>
           <w:rFonts w:ascii="Arial" w:hAnsi="Arial"/>
+          <w:b/>
+          <w:bCs/>
+        </w:rPr>
+        <w:t>2</w:t>
+      </w:r>
+      <w:r>
+        <w:rPr>
+          <w:rFonts w:ascii="Arial" w:hAnsi="Arial"/>
+          <w:b/>
+          <w:bCs/>
+        </w:rPr>
+        <w:t>:</w:t>
+      </w:r>
+      <w:r>
+        <w:rPr>
+          <w:rFonts w:ascii="Arial" w:hAnsi="Arial"/>
         </w:rPr>
         <w:t xml:space="preserve"> </w:t>
       </w:r>
@@ -2153,7 +2197,13 @@
         <w:rPr>
           <w:rFonts w:ascii="Arial" w:hAnsi="Arial"/>
         </w:rPr>
-        <w:t>Quais visitas ocorreram no último mês?</w:t>
+        <w:t>Quais</w:t>
+      </w:r>
+      <w:r>
+        <w:rPr>
+          <w:rFonts w:ascii="Arial" w:hAnsi="Arial"/>
+        </w:rPr>
+        <w:t xml:space="preserve"> funcionários são também visitantes de utentes?</w:t>
       </w:r>
     </w:p>
     <w:p>
@@ -2171,11 +2221,26 @@
           <w:b/>
           <w:bCs/>
         </w:rPr>
-        <w:t>Q3:</w:t>
+        <w:t>Q</w:t>
       </w:r>
       <w:r>
         <w:rPr>
           <w:rFonts w:ascii="Arial" w:hAnsi="Arial"/>
+          <w:b/>
+          <w:bCs/>
+        </w:rPr>
+        <w:t>3</w:t>
+      </w:r>
+      <w:r>
+        <w:rPr>
+          <w:b/>
+          <w:bCs/>
+        </w:rPr>
+        <w:t>:</w:t>
+      </w:r>
+      <w:r>
+        <w:rPr>
+          <w:rFonts w:ascii="Arial" w:hAnsi="Arial"/>
         </w:rPr>
         <w:t xml:space="preserve"> </w:t>
       </w:r>
@@ -2183,13 +2248,13 @@
         <w:rPr>
           <w:rFonts w:ascii="Arial" w:hAnsi="Arial"/>
         </w:rPr>
-        <w:t>Quais</w:t>
+        <w:t xml:space="preserve">Que </w:t>
       </w:r>
       <w:r>
         <w:rPr>
           <w:rFonts w:ascii="Arial" w:hAnsi="Arial"/>
         </w:rPr>
-        <w:t xml:space="preserve"> funcionários são também visitantes de utentes?</w:t>
+        <w:t>utentes receberam visitas em determinada data?</w:t>
       </w:r>
     </w:p>
     <w:p>
@@ -2207,13 +2272,22 @@
           <w:b/>
           <w:bCs/>
         </w:rPr>
-        <w:t>Q4</w:t>
-      </w:r>
-      <w:r>
-        <w:rPr>
+        <w:t>Q</w:t>
+      </w:r>
+      <w:r>
+        <w:rPr>
+          <w:rFonts w:ascii="Arial" w:hAnsi="Arial"/>
           <w:b/>
           <w:bCs/>
         </w:rPr>
+        <w:t>4</w:t>
+      </w:r>
+      <w:r>
+        <w:rPr>
+          <w:rFonts w:ascii="Arial" w:hAnsi="Arial"/>
+          <w:b/>
+          <w:bCs/>
+        </w:rPr>
         <w:t>:</w:t>
       </w:r>
       <w:r>
@@ -2226,13 +2300,7 @@
         <w:rPr>
           <w:rFonts w:ascii="Arial" w:hAnsi="Arial"/>
         </w:rPr>
-        <w:t xml:space="preserve">Que </w:t>
-      </w:r>
-      <w:r>
-        <w:rPr>
-          <w:rFonts w:ascii="Arial" w:hAnsi="Arial"/>
-        </w:rPr>
-        <w:t>utentes receberam visitas em determinada data?</w:t>
+        <w:t>Quantas salas existem para realização de visitas na instituição?</w:t>
       </w:r>
     </w:p>
     <w:p>
@@ -2250,19 +2318,35 @@
           <w:b/>
           <w:bCs/>
         </w:rPr>
-        <w:t>Q5:</w:t>
+        <w:t>Q</w:t>
       </w:r>
       <w:r>
         <w:rPr>
           <w:rFonts w:ascii="Arial" w:hAnsi="Arial"/>
-        </w:rPr>
-        <w:t xml:space="preserve"> </w:t>
+          <w:b/>
+          <w:bCs/>
+        </w:rPr>
+        <w:t>5</w:t>
       </w:r>
       <w:r>
         <w:rPr>
           <w:rFonts w:ascii="Arial" w:hAnsi="Arial"/>
-        </w:rPr>
-        <w:t>Quantas salas existem para realização de visitas na instituição?</w:t>
+          <w:b/>
+          <w:bCs/>
+        </w:rPr>
+        <w:t>:</w:t>
+      </w:r>
+      <w:r>
+        <w:rPr>
+          <w:rFonts w:ascii="Arial" w:hAnsi="Arial"/>
+        </w:rPr>
+        <w:t xml:space="preserve"> Qual a função de cada um dos funcionários</w:t>
+      </w:r>
+      <w:r>
+        <w:rPr>
+          <w:rFonts w:ascii="Arial" w:hAnsi="Arial"/>
+        </w:rPr>
+        <w:t>?</w:t>
       </w:r>
     </w:p>
     <w:p>
@@ -2280,37 +2364,23 @@
           <w:b/>
           <w:bCs/>
         </w:rPr>
-        <w:t>Q6:</w:t>
-      </w:r>
-      <w:r>
-        <w:rPr>
-          <w:rFonts w:ascii="Arial" w:hAnsi="Arial"/>
-        </w:rPr>
-        <w:t xml:space="preserve"> Qual a função de cada um dos funcionários</w:t>
-      </w:r>
-      <w:r>
-        <w:rPr>
-          <w:rFonts w:ascii="Arial" w:hAnsi="Arial"/>
-        </w:rPr>
-        <w:t>?</w:t>
-      </w:r>
-    </w:p>
-    <w:p>
-      <w:pPr>
-        <w:autoSpaceDE w:val="0"/>
-        <w:spacing w:before="120" w:line="240" w:lineRule="auto"/>
-        <w:ind w:firstLine="360"/>
-        <w:rPr>
-          <w:rFonts w:ascii="Arial" w:hAnsi="Arial"/>
-        </w:rPr>
-      </w:pPr>
+        <w:t>Q</w:t>
+      </w:r>
       <w:r>
         <w:rPr>
           <w:rFonts w:ascii="Arial" w:hAnsi="Arial"/>
           <w:b/>
           <w:bCs/>
         </w:rPr>
-        <w:t>Q7:</w:t>
+        <w:t>6</w:t>
+      </w:r>
+      <w:r>
+        <w:rPr>
+          <w:rFonts w:ascii="Arial" w:hAnsi="Arial"/>
+          <w:b/>
+          <w:bCs/>
+        </w:rPr>
+        <w:t>:</w:t>
       </w:r>
       <w:r>
         <w:rPr>
@@ -3008,6 +3078,7 @@
                 <w:szCs w:val="20"/>
               </w:rPr>
             </w:pPr>
+            <w:proofErr w:type="spellStart"/>
             <w:r>
               <w:rPr>
                 <w:rFonts w:ascii="Arial" w:hAnsi="Arial" w:cs="Arial"/>
@@ -3015,6 +3086,7 @@
               </w:rPr>
               <w:t>Pnome</w:t>
             </w:r>
+            <w:proofErr w:type="spellEnd"/>
           </w:p>
         </w:tc>
         <w:tc>
@@ -3062,12 +3134,21 @@
                 <w:szCs w:val="20"/>
               </w:rPr>
             </w:pPr>
-            <w:r>
-              <w:rPr>
-                <w:rFonts w:ascii="Arial" w:hAnsi="Arial" w:cs="Arial"/>
-                <w:szCs w:val="20"/>
-              </w:rPr>
-              <w:t>VARCHAR(15)</w:t>
+            <w:proofErr w:type="gramStart"/>
+            <w:r>
+              <w:rPr>
+                <w:rFonts w:ascii="Arial" w:hAnsi="Arial" w:cs="Arial"/>
+                <w:szCs w:val="20"/>
+              </w:rPr>
+              <w:t>VARCHAR(</w:t>
+            </w:r>
+            <w:proofErr w:type="gramEnd"/>
+            <w:r>
+              <w:rPr>
+                <w:rFonts w:ascii="Arial" w:hAnsi="Arial" w:cs="Arial"/>
+                <w:szCs w:val="20"/>
+              </w:rPr>
+              <w:t>15)</w:t>
             </w:r>
             <w:r>
               <w:rPr>
@@ -3209,12 +3290,21 @@
                 <w:szCs w:val="20"/>
               </w:rPr>
             </w:pPr>
-            <w:r>
-              <w:rPr>
-                <w:rFonts w:ascii="Arial" w:hAnsi="Arial" w:cs="Arial"/>
-                <w:szCs w:val="20"/>
-              </w:rPr>
-              <w:t>VARCHAR(15)</w:t>
+            <w:proofErr w:type="gramStart"/>
+            <w:r>
+              <w:rPr>
+                <w:rFonts w:ascii="Arial" w:hAnsi="Arial" w:cs="Arial"/>
+                <w:szCs w:val="20"/>
+              </w:rPr>
+              <w:t>VARCHAR(</w:t>
+            </w:r>
+            <w:proofErr w:type="gramEnd"/>
+            <w:r>
+              <w:rPr>
+                <w:rFonts w:ascii="Arial" w:hAnsi="Arial" w:cs="Arial"/>
+                <w:szCs w:val="20"/>
+              </w:rPr>
+              <w:t>15)</w:t>
             </w:r>
           </w:p>
         </w:tc>
@@ -3284,6 +3374,7 @@
                 <w:szCs w:val="20"/>
               </w:rPr>
             </w:pPr>
+            <w:proofErr w:type="spellStart"/>
             <w:r>
               <w:rPr>
                 <w:rFonts w:ascii="Arial" w:hAnsi="Arial" w:cs="Arial"/>
@@ -3291,6 +3382,7 @@
               </w:rPr>
               <w:t>DtaNascimento</w:t>
             </w:r>
+            <w:proofErr w:type="spellEnd"/>
           </w:p>
         </w:tc>
         <w:tc>
@@ -3829,6 +3921,7 @@
                 <w:szCs w:val="20"/>
               </w:rPr>
             </w:pPr>
+            <w:proofErr w:type="spellStart"/>
             <w:r>
               <w:rPr>
                 <w:rFonts w:ascii="Arial" w:hAnsi="Arial" w:cs="Arial"/>
@@ -3850,6 +3943,7 @@
               </w:rPr>
               <w:t>Pessoa</w:t>
             </w:r>
+            <w:proofErr w:type="spellEnd"/>
           </w:p>
         </w:tc>
         <w:tc>
@@ -3993,6 +4087,7 @@
                 <w:szCs w:val="20"/>
               </w:rPr>
             </w:pPr>
+            <w:proofErr w:type="gramStart"/>
             <w:r>
               <w:rPr>
                 <w:rFonts w:ascii="Arial" w:hAnsi="Arial" w:cs="Arial"/>
@@ -4000,6 +4095,7 @@
               </w:rPr>
               <w:t>Salario</w:t>
             </w:r>
+            <w:proofErr w:type="gramEnd"/>
           </w:p>
         </w:tc>
         <w:tc>
@@ -4043,6 +4139,7 @@
                 <w:szCs w:val="20"/>
               </w:rPr>
             </w:pPr>
+            <w:proofErr w:type="spellStart"/>
             <w:r>
               <w:rPr>
                 <w:rFonts w:ascii="Arial" w:hAnsi="Arial" w:cs="Arial"/>
@@ -4050,6 +4147,7 @@
               </w:rPr>
               <w:t>Float</w:t>
             </w:r>
+            <w:proofErr w:type="spellEnd"/>
           </w:p>
         </w:tc>
         <w:tc>
@@ -4123,6 +4221,7 @@
               </w:rPr>
             </w:pPr>
             <w:bookmarkStart w:id="64" w:name="_Hlk134018985"/>
+            <w:proofErr w:type="spellStart"/>
             <w:r>
               <w:rPr>
                 <w:rFonts w:ascii="Arial" w:hAnsi="Arial" w:cs="Arial"/>
@@ -4130,6 +4229,7 @@
               </w:rPr>
               <w:t>idCategoria</w:t>
             </w:r>
+            <w:proofErr w:type="spellEnd"/>
           </w:p>
         </w:tc>
         <w:tc>
@@ -4260,6 +4360,7 @@
                 <w:szCs w:val="20"/>
               </w:rPr>
             </w:pPr>
+            <w:proofErr w:type="spellStart"/>
             <w:r>
               <w:rPr>
                 <w:rFonts w:ascii="Arial" w:hAnsi="Arial" w:cs="Arial"/>
@@ -4267,6 +4368,7 @@
               </w:rPr>
               <w:t>dtaContrato</w:t>
             </w:r>
+            <w:proofErr w:type="spellEnd"/>
           </w:p>
         </w:tc>
         <w:tc>
@@ -4386,6 +4488,7 @@
                 <w:szCs w:val="20"/>
               </w:rPr>
             </w:pPr>
+            <w:proofErr w:type="spellStart"/>
             <w:r>
               <w:rPr>
                 <w:rFonts w:ascii="Arial" w:hAnsi="Arial" w:cs="Arial"/>
@@ -4393,6 +4496,7 @@
               </w:rPr>
               <w:t>idPessoa</w:t>
             </w:r>
+            <w:proofErr w:type="spellEnd"/>
           </w:p>
         </w:tc>
         <w:tc>
@@ -4566,6 +4670,7 @@
                 <w:color w:val="FFFFFF"/>
               </w:rPr>
             </w:pPr>
+            <w:proofErr w:type="gramStart"/>
             <w:r>
               <w:rPr>
                 <w:rFonts w:ascii="Arial" w:hAnsi="Arial" w:cs="Arial"/>
@@ -4596,7 +4701,16 @@
                 <w:b/>
                 <w:color w:val="FFFFFF"/>
               </w:rPr>
-              <w:t>Pessoa-&gt;Utente</w:t>
+              <w:t>Pessoa</w:t>
+            </w:r>
+            <w:proofErr w:type="gramEnd"/>
+            <w:r>
+              <w:rPr>
+                <w:rFonts w:ascii="Arial" w:hAnsi="Arial" w:cs="Arial"/>
+                <w:b/>
+                <w:color w:val="FFFFFF"/>
+              </w:rPr>
+              <w:t>-&gt;Utente</w:t>
             </w:r>
           </w:p>
         </w:tc>
@@ -4954,6 +5068,7 @@
                 <w:szCs w:val="20"/>
               </w:rPr>
             </w:pPr>
+            <w:proofErr w:type="spellStart"/>
             <w:r>
               <w:rPr>
                 <w:rFonts w:ascii="Arial" w:hAnsi="Arial" w:cs="Arial"/>
@@ -4961,6 +5076,7 @@
               </w:rPr>
               <w:t>dtaEntrada</w:t>
             </w:r>
+            <w:proofErr w:type="spellEnd"/>
           </w:p>
         </w:tc>
         <w:tc>
@@ -5082,6 +5198,7 @@
                 <w:szCs w:val="20"/>
               </w:rPr>
             </w:pPr>
+            <w:proofErr w:type="spellStart"/>
             <w:r>
               <w:rPr>
                 <w:rFonts w:ascii="Arial" w:hAnsi="Arial" w:cs="Arial"/>
@@ -5089,6 +5206,7 @@
               </w:rPr>
               <w:t>idAcolhimento</w:t>
             </w:r>
+            <w:proofErr w:type="spellEnd"/>
           </w:p>
         </w:tc>
         <w:tc>
@@ -5218,6 +5336,7 @@
                 <w:szCs w:val="20"/>
               </w:rPr>
             </w:pPr>
+            <w:proofErr w:type="spellStart"/>
             <w:r>
               <w:rPr>
                 <w:rFonts w:ascii="Arial" w:hAnsi="Arial" w:cs="Arial"/>
@@ -5225,6 +5344,7 @@
               </w:rPr>
               <w:t>idPessoa</w:t>
             </w:r>
+            <w:proofErr w:type="spellEnd"/>
           </w:p>
         </w:tc>
         <w:tc>
@@ -5743,6 +5863,7 @@
                 <w:szCs w:val="20"/>
               </w:rPr>
             </w:pPr>
+            <w:proofErr w:type="spellStart"/>
             <w:r>
               <w:rPr>
                 <w:rFonts w:ascii="Arial" w:hAnsi="Arial" w:cs="Arial"/>
@@ -5750,6 +5871,7 @@
               </w:rPr>
               <w:t>idPessoa</w:t>
             </w:r>
+            <w:proofErr w:type="spellEnd"/>
           </w:p>
         </w:tc>
         <w:tc>
@@ -6344,12 +6466,21 @@
                 <w:szCs w:val="20"/>
               </w:rPr>
             </w:pPr>
-            <w:r>
-              <w:rPr>
-                <w:rFonts w:ascii="Arial" w:hAnsi="Arial" w:cs="Arial"/>
-                <w:szCs w:val="20"/>
-              </w:rPr>
-              <w:t>VARCHAR(150)</w:t>
+            <w:proofErr w:type="gramStart"/>
+            <w:r>
+              <w:rPr>
+                <w:rFonts w:ascii="Arial" w:hAnsi="Arial" w:cs="Arial"/>
+                <w:szCs w:val="20"/>
+              </w:rPr>
+              <w:t>VARCHAR(</w:t>
+            </w:r>
+            <w:proofErr w:type="gramEnd"/>
+            <w:r>
+              <w:rPr>
+                <w:rFonts w:ascii="Arial" w:hAnsi="Arial" w:cs="Arial"/>
+                <w:szCs w:val="20"/>
+              </w:rPr>
+              <w:t>150)</w:t>
             </w:r>
           </w:p>
         </w:tc>
@@ -7185,6 +7316,7 @@
                 <w:szCs w:val="20"/>
               </w:rPr>
             </w:pPr>
+            <w:proofErr w:type="gramStart"/>
             <w:r>
               <w:rPr>
                 <w:rFonts w:ascii="Arial" w:hAnsi="Arial" w:cs="Arial"/>
@@ -7192,6 +7324,7 @@
               </w:rPr>
               <w:t>VARCHAR(</w:t>
             </w:r>
+            <w:proofErr w:type="gramEnd"/>
             <w:r>
               <w:rPr>
                 <w:rFonts w:ascii="Arial" w:hAnsi="Arial" w:cs="Arial"/>
@@ -7328,6 +7461,7 @@
               </w:rPr>
             </w:pPr>
             <w:bookmarkStart w:id="67" w:name="_Hlk134018996"/>
+            <w:proofErr w:type="gramStart"/>
             <w:r>
               <w:rPr>
                 <w:rFonts w:ascii="Arial" w:hAnsi="Arial" w:cs="Arial"/>
@@ -7360,6 +7494,7 @@
               </w:rPr>
               <w:t>Visita</w:t>
             </w:r>
+            <w:proofErr w:type="gramEnd"/>
           </w:p>
         </w:tc>
       </w:tr>
@@ -7723,6 +7858,7 @@
                 <w:szCs w:val="20"/>
               </w:rPr>
             </w:pPr>
+            <w:proofErr w:type="spellStart"/>
             <w:r>
               <w:rPr>
                 <w:rFonts w:ascii="Arial" w:hAnsi="Arial" w:cs="Arial"/>
@@ -7730,6 +7866,7 @@
               </w:rPr>
               <w:t>dtaVisita</w:t>
             </w:r>
+            <w:proofErr w:type="spellEnd"/>
           </w:p>
         </w:tc>
         <w:tc>
@@ -7852,6 +7989,7 @@
                 <w:szCs w:val="20"/>
               </w:rPr>
             </w:pPr>
+            <w:proofErr w:type="spellStart"/>
             <w:r>
               <w:rPr>
                 <w:rFonts w:ascii="Arial" w:hAnsi="Arial" w:cs="Arial"/>
@@ -7859,6 +7997,7 @@
               </w:rPr>
               <w:t>idTipo</w:t>
             </w:r>
+            <w:proofErr w:type="spellEnd"/>
           </w:p>
         </w:tc>
         <w:tc>
@@ -7988,6 +8127,7 @@
                 <w:szCs w:val="20"/>
               </w:rPr>
             </w:pPr>
+            <w:proofErr w:type="spellStart"/>
             <w:r>
               <w:rPr>
                 <w:rFonts w:ascii="Arial" w:hAnsi="Arial" w:cs="Arial"/>
@@ -7995,6 +8135,7 @@
               </w:rPr>
               <w:t>idSala</w:t>
             </w:r>
+            <w:proofErr w:type="spellEnd"/>
           </w:p>
         </w:tc>
         <w:tc>
@@ -8116,6 +8257,7 @@
                 <w:szCs w:val="20"/>
               </w:rPr>
             </w:pPr>
+            <w:proofErr w:type="spellStart"/>
             <w:r>
               <w:rPr>
                 <w:rFonts w:ascii="Arial" w:hAnsi="Arial" w:cs="Arial"/>
@@ -8123,6 +8265,7 @@
               </w:rPr>
               <w:t>idUtente</w:t>
             </w:r>
+            <w:proofErr w:type="spellEnd"/>
           </w:p>
         </w:tc>
         <w:tc>
@@ -8844,12 +8987,21 @@
                 <w:highlight w:val="red"/>
               </w:rPr>
             </w:pPr>
-            <w:r>
-              <w:rPr>
-                <w:rFonts w:ascii="Arial" w:hAnsi="Arial" w:cs="Arial"/>
-                <w:szCs w:val="20"/>
-              </w:rPr>
-              <w:t>VARCHAR(250)</w:t>
+            <w:proofErr w:type="gramStart"/>
+            <w:r>
+              <w:rPr>
+                <w:rFonts w:ascii="Arial" w:hAnsi="Arial" w:cs="Arial"/>
+                <w:szCs w:val="20"/>
+              </w:rPr>
+              <w:t>VARCHAR(</w:t>
+            </w:r>
+            <w:proofErr w:type="gramEnd"/>
+            <w:r>
+              <w:rPr>
+                <w:rFonts w:ascii="Arial" w:hAnsi="Arial" w:cs="Arial"/>
+                <w:szCs w:val="20"/>
+              </w:rPr>
+              <w:t>250)</w:t>
             </w:r>
           </w:p>
         </w:tc>
@@ -9933,6 +10085,7 @@
                 <w:szCs w:val="20"/>
               </w:rPr>
             </w:pPr>
+            <w:proofErr w:type="spellStart"/>
             <w:r>
               <w:rPr>
                 <w:rFonts w:ascii="Arial" w:hAnsi="Arial" w:cs="Arial"/>
@@ -9954,6 +10107,7 @@
               </w:rPr>
               <w:t>tante</w:t>
             </w:r>
+            <w:proofErr w:type="spellEnd"/>
           </w:p>
         </w:tc>
         <w:tc>
@@ -10146,8 +10300,18 @@
                 <w:szCs w:val="20"/>
               </w:rPr>
             </w:pPr>
-            <w:r>
-              <w:t>Varchar(15)</w:t>
+            <w:proofErr w:type="spellStart"/>
+            <w:proofErr w:type="gramStart"/>
+            <w:r>
+              <w:t>Varchar</w:t>
+            </w:r>
+            <w:proofErr w:type="spellEnd"/>
+            <w:r>
+              <w:t>(</w:t>
+            </w:r>
+            <w:proofErr w:type="gramEnd"/>
+            <w:r>
+              <w:t>15)</w:t>
             </w:r>
           </w:p>
         </w:tc>
@@ -10230,7 +10394,15 @@
         </w:r>
       </w:fldSimple>
       <w:r>
-        <w:t xml:space="preserve"> - Tabela de dados multi - valor Contacto</w:t>
+        <w:t xml:space="preserve"> - Tabela de dados </w:t>
+      </w:r>
+      <w:proofErr w:type="spellStart"/>
+      <w:r>
+        <w:t>multi</w:t>
+      </w:r>
+      <w:proofErr w:type="spellEnd"/>
+      <w:r>
+        <w:t xml:space="preserve"> - valor Contacto</w:t>
       </w:r>
     </w:p>
     <w:p/>
@@ -10449,7 +10621,7 @@
             <w10:borderbottom type="single" width="4"/>
             <w10:borderright type="single" width="4"/>
           </v:shape>
-          <o:OLEObject Type="Embed" ProgID="Visio.Drawing.11" ShapeID="_x0000_i1026" DrawAspect="Content" ObjectID="_1747760914" r:id="rId12"/>
+          <o:OLEObject Type="Embed" ProgID="Visio.Drawing.11" ShapeID="_x0000_i1026" DrawAspect="Content" ObjectID="_1748694651" r:id="rId12"/>
         </w:object>
       </w:r>
     </w:p>
@@ -10710,6 +10882,7 @@
         </w:rPr>
         <w:t xml:space="preserve"> </w:t>
       </w:r>
+      <w:proofErr w:type="gramStart"/>
       <w:r>
         <w:rPr>
           <w:rFonts w:ascii="Arial" w:hAnsi="Arial" w:cs="Arial"/>
@@ -10720,7 +10893,14 @@
         <w:rPr>
           <w:rFonts w:ascii="Arial" w:hAnsi="Arial" w:cs="Arial"/>
         </w:rPr>
-        <w:t>a partir do Mode</w:t>
+        <w:t>a</w:t>
+      </w:r>
+      <w:proofErr w:type="gramEnd"/>
+      <w:r>
+        <w:rPr>
+          <w:rFonts w:ascii="Arial" w:hAnsi="Arial" w:cs="Arial"/>
+        </w:rPr>
+        <w:t xml:space="preserve"> partir do Mode</w:t>
       </w:r>
       <w:r>
         <w:rPr>
@@ -11166,11 +11346,16 @@
                                 <w:t>Visitante</w:t>
                               </w:r>
                               <w:r>
-                                <w:t>(id</w:t>
+                                <w:t>(</w:t>
+                              </w:r>
+                              <w:proofErr w:type="spellStart"/>
+                              <w:r>
+                                <w:t>id</w:t>
                               </w:r>
                               <w:r>
                                 <w:t>Pessoa</w:t>
                               </w:r>
+                              <w:proofErr w:type="spellEnd"/>
                               <w:r>
                                 <w:t>)</w:t>
                               </w:r>
@@ -11289,11 +11474,16 @@
                           <w:t>Visitante</w:t>
                         </w:r>
                         <w:r>
-                          <w:t>(id</w:t>
+                          <w:t>(</w:t>
+                        </w:r>
+                        <w:proofErr w:type="spellStart"/>
+                        <w:r>
+                          <w:t>id</w:t>
                         </w:r>
                         <w:r>
                           <w:t>Pessoa</w:t>
                         </w:r>
+                        <w:proofErr w:type="spellEnd"/>
                         <w:r>
                           <w:t>)</w:t>
                         </w:r>
@@ -11369,9 +11559,11 @@
                               <w:pPr>
                                 <w:jc w:val="left"/>
                               </w:pPr>
+                              <w:proofErr w:type="spellStart"/>
                               <w:r>
                                 <w:t>TipoVisita</w:t>
                               </w:r>
+                              <w:proofErr w:type="spellEnd"/>
                               <w:r>
                                 <w:t>(id)</w:t>
                               </w:r>
@@ -11486,9 +11678,11 @@
                         <w:pPr>
                           <w:jc w:val="left"/>
                         </w:pPr>
+                        <w:proofErr w:type="spellStart"/>
                         <w:r>
                           <w:t>TipoVisita</w:t>
                         </w:r>
+                        <w:proofErr w:type="spellEnd"/>
                         <w:r>
                           <w:t>(id)</w:t>
                         </w:r>
@@ -11765,9 +11959,11 @@
                               <w:r>
                                 <w:t>(</w:t>
                               </w:r>
+                              <w:proofErr w:type="spellStart"/>
                               <w:r>
                                 <w:t>idPessoa</w:t>
                               </w:r>
+                              <w:proofErr w:type="spellEnd"/>
                               <w:r>
                                 <w:t>)</w:t>
                               </w:r>
@@ -11888,9 +12084,11 @@
                         <w:r>
                           <w:t>(</w:t>
                         </w:r>
+                        <w:proofErr w:type="spellStart"/>
                         <w:r>
                           <w:t>idPessoa</w:t>
                         </w:r>
+                        <w:proofErr w:type="spellEnd"/>
                         <w:r>
                           <w:t>)</w:t>
                         </w:r>
@@ -13117,9 +13315,11 @@
                       <wps:txbx>
                         <w:txbxContent>
                           <w:p>
+                            <w:proofErr w:type="gramStart"/>
                             <w:r>
                               <w:t>Pessoa(</w:t>
                             </w:r>
+                            <w:proofErr w:type="gramEnd"/>
                             <w:r>
                               <w:rPr>
                                 <w:b/>
@@ -13128,14 +13328,46 @@
                               <w:t>id</w:t>
                             </w:r>
                             <w:r>
-                              <w:t>, pnome, apelido, genero, dtaNascimento)</w:t>
+                              <w:t xml:space="preserve">, </w:t>
+                            </w:r>
+                            <w:proofErr w:type="spellStart"/>
+                            <w:r>
+                              <w:t>pnome</w:t>
+                            </w:r>
+                            <w:proofErr w:type="spellEnd"/>
+                            <w:r>
+                              <w:t xml:space="preserve">, apelido, </w:t>
+                            </w:r>
+                            <w:proofErr w:type="spellStart"/>
+                            <w:r>
+                              <w:t>genero</w:t>
+                            </w:r>
+                            <w:proofErr w:type="spellEnd"/>
+                            <w:r>
+                              <w:t xml:space="preserve">, </w:t>
+                            </w:r>
+                            <w:proofErr w:type="spellStart"/>
+                            <w:r>
+                              <w:t>dtaNascimento</w:t>
+                            </w:r>
+                            <w:proofErr w:type="spellEnd"/>
+                            <w:r>
+                              <w:t>)</w:t>
                             </w:r>
                           </w:p>
                           <w:p/>
                           <w:p>
+                            <w:proofErr w:type="spellStart"/>
+                            <w:proofErr w:type="gramStart"/>
                             <w:r>
-                              <w:t>Funcionario(</w:t>
+                              <w:t>Funcionario</w:t>
                             </w:r>
+                            <w:proofErr w:type="spellEnd"/>
+                            <w:r>
+                              <w:t>(</w:t>
+                            </w:r>
+                            <w:proofErr w:type="spellStart"/>
+                            <w:proofErr w:type="gramEnd"/>
                             <w:r>
                               <w:rPr>
                                 <w:b/>
@@ -13146,28 +13378,43 @@
                               </w:rPr>
                               <w:t>idPessoa</w:t>
                             </w:r>
+                            <w:proofErr w:type="spellEnd"/>
                             <w:r>
                               <w:t xml:space="preserve">, salario, </w:t>
                             </w:r>
+                            <w:proofErr w:type="spellStart"/>
                             <w:r>
                               <w:t>dtaContrato</w:t>
                             </w:r>
+                            <w:proofErr w:type="spellEnd"/>
                             <w:r>
                               <w:rPr>
                                 <w:i/>
                                 <w:iCs/>
                               </w:rPr>
-                              <w:t>, idCategoria</w:t>
+                              <w:t xml:space="preserve">, </w:t>
                             </w:r>
+                            <w:proofErr w:type="spellStart"/>
+                            <w:r>
+                              <w:rPr>
+                                <w:i/>
+                                <w:iCs/>
+                              </w:rPr>
+                              <w:t>idCategoria</w:t>
+                            </w:r>
+                            <w:proofErr w:type="spellEnd"/>
                             <w:r>
                               <w:t>)</w:t>
                             </w:r>
                           </w:p>
                           <w:p/>
                           <w:p>
+                            <w:proofErr w:type="gramStart"/>
                             <w:r>
                               <w:t>Utente(</w:t>
                             </w:r>
+                            <w:proofErr w:type="spellStart"/>
+                            <w:proofErr w:type="gramEnd"/>
                             <w:r>
                               <w:rPr>
                                 <w:b/>
@@ -13178,9 +13425,19 @@
                               </w:rPr>
                               <w:t>idPessoa</w:t>
                             </w:r>
+                            <w:proofErr w:type="spellEnd"/>
                             <w:r>
-                              <w:t xml:space="preserve">, dtaEntrada, </w:t>
+                              <w:t xml:space="preserve">, </w:t>
                             </w:r>
+                            <w:proofErr w:type="spellStart"/>
+                            <w:r>
+                              <w:t>dtaEntrada</w:t>
+                            </w:r>
+                            <w:proofErr w:type="spellEnd"/>
+                            <w:r>
+                              <w:t xml:space="preserve">, </w:t>
+                            </w:r>
+                            <w:proofErr w:type="spellStart"/>
                             <w:r>
                               <w:rPr>
                                 <w:i/>
@@ -13188,15 +13445,19 @@
                               </w:rPr>
                               <w:t>idAcolhimento</w:t>
                             </w:r>
+                            <w:proofErr w:type="spellEnd"/>
                             <w:r>
                               <w:t>)</w:t>
                             </w:r>
                           </w:p>
                           <w:p/>
                           <w:p>
+                            <w:proofErr w:type="gramStart"/>
                             <w:r>
                               <w:t>Visitante(</w:t>
                             </w:r>
+                            <w:proofErr w:type="spellStart"/>
+                            <w:proofErr w:type="gramEnd"/>
                             <w:r>
                               <w:rPr>
                                 <w:b/>
@@ -13207,15 +13468,19 @@
                               </w:rPr>
                               <w:t>idPessoa</w:t>
                             </w:r>
+                            <w:proofErr w:type="spellEnd"/>
                             <w:r>
                               <w:t>, parentesco)</w:t>
                             </w:r>
                           </w:p>
                           <w:p/>
                           <w:p>
+                            <w:proofErr w:type="gramStart"/>
                             <w:r>
                               <w:t>Contacto(</w:t>
                             </w:r>
+                            <w:proofErr w:type="spellStart"/>
+                            <w:proofErr w:type="gramEnd"/>
                             <w:r>
                               <w:rPr>
                                 <w:b/>
@@ -13224,15 +13489,26 @@
                               </w:rPr>
                               <w:t>idVisitante</w:t>
                             </w:r>
+                            <w:proofErr w:type="spellEnd"/>
                             <w:r>
-                              <w:t>, telemovel)</w:t>
+                              <w:t xml:space="preserve">, </w:t>
+                            </w:r>
+                            <w:proofErr w:type="spellStart"/>
+                            <w:r>
+                              <w:t>telemovel</w:t>
+                            </w:r>
+                            <w:proofErr w:type="spellEnd"/>
+                            <w:r>
+                              <w:t>)</w:t>
                             </w:r>
                           </w:p>
                           <w:p/>
                           <w:p>
+                            <w:proofErr w:type="gramStart"/>
                             <w:r>
                               <w:t>Categoria(</w:t>
                             </w:r>
+                            <w:proofErr w:type="gramEnd"/>
                             <w:r>
                               <w:rPr>
                                 <w:b/>
@@ -13242,14 +13518,24 @@
                               <w:t>id</w:t>
                             </w:r>
                             <w:r>
-                              <w:t>, funcao)</w:t>
+                              <w:t xml:space="preserve">, </w:t>
+                            </w:r>
+                            <w:proofErr w:type="spellStart"/>
+                            <w:r>
+                              <w:t>funcao</w:t>
+                            </w:r>
+                            <w:proofErr w:type="spellEnd"/>
+                            <w:r>
+                              <w:t>)</w:t>
                             </w:r>
                           </w:p>
                           <w:p/>
                           <w:p>
+                            <w:proofErr w:type="gramStart"/>
                             <w:r>
                               <w:t>Acolhimento(</w:t>
                             </w:r>
+                            <w:proofErr w:type="gramEnd"/>
                             <w:r>
                               <w:rPr>
                                 <w:b/>
@@ -13259,14 +13545,32 @@
                               <w:t>id</w:t>
                             </w:r>
                             <w:r>
-                              <w:t>, delegacao, descricao)</w:t>
+                              <w:t xml:space="preserve">, </w:t>
+                            </w:r>
+                            <w:proofErr w:type="spellStart"/>
+                            <w:r>
+                              <w:t>delegacao</w:t>
+                            </w:r>
+                            <w:proofErr w:type="spellEnd"/>
+                            <w:r>
+                              <w:t xml:space="preserve">, </w:t>
+                            </w:r>
+                            <w:proofErr w:type="spellStart"/>
+                            <w:r>
+                              <w:t>descricao</w:t>
+                            </w:r>
+                            <w:proofErr w:type="spellEnd"/>
+                            <w:r>
+                              <w:t>)</w:t>
                             </w:r>
                           </w:p>
                           <w:p/>
                           <w:p>
+                            <w:proofErr w:type="gramStart"/>
                             <w:r>
                               <w:t>Visita(</w:t>
                             </w:r>
+                            <w:proofErr w:type="gramEnd"/>
                             <w:r>
                               <w:rPr>
                                 <w:b/>
@@ -13276,24 +13580,73 @@
                               <w:t>id</w:t>
                             </w:r>
                             <w:r>
-                              <w:t xml:space="preserve">, dtaVisita, </w:t>
+                              <w:t xml:space="preserve">, </w:t>
                             </w:r>
+                            <w:proofErr w:type="spellStart"/>
+                            <w:r>
+                              <w:t>dtaVisita</w:t>
+                            </w:r>
+                            <w:proofErr w:type="spellEnd"/>
+                            <w:r>
+                              <w:t xml:space="preserve">, </w:t>
+                            </w:r>
+                            <w:proofErr w:type="spellStart"/>
                             <w:r>
                               <w:rPr>
                                 <w:i/>
                                 <w:iCs/>
                               </w:rPr>
-                              <w:t>idUtente, idSala, idTipoVisita</w:t>
+                              <w:t>idUtente</w:t>
                             </w:r>
+                            <w:proofErr w:type="spellEnd"/>
+                            <w:r>
+                              <w:rPr>
+                                <w:i/>
+                                <w:iCs/>
+                              </w:rPr>
+                              <w:t xml:space="preserve">, </w:t>
+                            </w:r>
+                            <w:proofErr w:type="spellStart"/>
+                            <w:r>
+                              <w:rPr>
+                                <w:i/>
+                                <w:iCs/>
+                              </w:rPr>
+                              <w:t>idSala</w:t>
+                            </w:r>
+                            <w:proofErr w:type="spellEnd"/>
+                            <w:r>
+                              <w:rPr>
+                                <w:i/>
+                                <w:iCs/>
+                              </w:rPr>
+                              <w:t xml:space="preserve">, </w:t>
+                            </w:r>
+                            <w:proofErr w:type="spellStart"/>
+                            <w:r>
+                              <w:rPr>
+                                <w:i/>
+                                <w:iCs/>
+                              </w:rPr>
+                              <w:t>idTipoVisita</w:t>
+                            </w:r>
+                            <w:proofErr w:type="spellEnd"/>
                             <w:r>
                               <w:t>)</w:t>
                             </w:r>
                           </w:p>
                           <w:p/>
                           <w:p>
+                            <w:proofErr w:type="spellStart"/>
+                            <w:proofErr w:type="gramStart"/>
                             <w:r>
-                              <w:t>TipoVisita(</w:t>
+                              <w:t>TipoVisita</w:t>
                             </w:r>
+                            <w:proofErr w:type="spellEnd"/>
+                            <w:r>
+                              <w:t>(</w:t>
+                            </w:r>
+                            <w:proofErr w:type="gramEnd"/>
                             <w:r>
                               <w:rPr>
                                 <w:b/>
@@ -13303,13 +13656,26 @@
                               <w:t>id</w:t>
                             </w:r>
                             <w:r>
-                              <w:t>, tipo, descricao)</w:t>
+                              <w:t xml:space="preserve">, tipo, </w:t>
+                            </w:r>
+                            <w:proofErr w:type="spellStart"/>
+                            <w:r>
+                              <w:t>descricao</w:t>
+                            </w:r>
+                            <w:proofErr w:type="spellEnd"/>
+                            <w:r>
+                              <w:t>)</w:t>
                             </w:r>
                           </w:p>
                           <w:p/>
                           <w:p>
+                            <w:proofErr w:type="gramStart"/>
                             <w:r>
-                              <w:t xml:space="preserve">Sala(id, </w:t>
+                              <w:t>Sala(</w:t>
+                            </w:r>
+                            <w:proofErr w:type="gramEnd"/>
+                            <w:r>
+                              <w:t xml:space="preserve">id, </w:t>
                             </w:r>
                             <w:r>
                               <w:t>edifício, andar, sede</w:t>
@@ -13320,17 +13686,44 @@
                           </w:p>
                           <w:p/>
                           <w:p>
+                            <w:proofErr w:type="spellStart"/>
+                            <w:proofErr w:type="gramStart"/>
                             <w:r>
-                              <w:t>VisitanteVisita(</w:t>
+                              <w:t>VisitanteVisita</w:t>
                             </w:r>
+                            <w:proofErr w:type="spellEnd"/>
+                            <w:r>
+                              <w:t>(</w:t>
+                            </w:r>
+                            <w:proofErr w:type="spellStart"/>
+                            <w:proofErr w:type="gramEnd"/>
                             <w:r>
                               <w:rPr>
                                 <w:b/>
                                 <w:bCs/>
                                 <w:u w:val="single"/>
                               </w:rPr>
-                              <w:t>idVisitante, idVisita</w:t>
+                              <w:t>idVisitante</w:t>
                             </w:r>
+                            <w:proofErr w:type="spellEnd"/>
+                            <w:r>
+                              <w:rPr>
+                                <w:b/>
+                                <w:bCs/>
+                                <w:u w:val="single"/>
+                              </w:rPr>
+                              <w:t xml:space="preserve">, </w:t>
+                            </w:r>
+                            <w:proofErr w:type="spellStart"/>
+                            <w:r>
+                              <w:rPr>
+                                <w:b/>
+                                <w:bCs/>
+                                <w:u w:val="single"/>
+                              </w:rPr>
+                              <w:t>idVisita</w:t>
+                            </w:r>
+                            <w:proofErr w:type="spellEnd"/>
                             <w:r>
                               <w:t>)</w:t>
                             </w:r>
@@ -13358,9 +13751,11 @@
                 <v:textbox>
                   <w:txbxContent>
                     <w:p>
+                      <w:proofErr w:type="gramStart"/>
                       <w:r>
                         <w:t>Pessoa(</w:t>
                       </w:r>
+                      <w:proofErr w:type="gramEnd"/>
                       <w:r>
                         <w:rPr>
                           <w:b/>
@@ -13369,14 +13764,46 @@
                         <w:t>id</w:t>
                       </w:r>
                       <w:r>
-                        <w:t>, pnome, apelido, genero, dtaNascimento)</w:t>
+                        <w:t xml:space="preserve">, </w:t>
+                      </w:r>
+                      <w:proofErr w:type="spellStart"/>
+                      <w:r>
+                        <w:t>pnome</w:t>
+                      </w:r>
+                      <w:proofErr w:type="spellEnd"/>
+                      <w:r>
+                        <w:t xml:space="preserve">, apelido, </w:t>
+                      </w:r>
+                      <w:proofErr w:type="spellStart"/>
+                      <w:r>
+                        <w:t>genero</w:t>
+                      </w:r>
+                      <w:proofErr w:type="spellEnd"/>
+                      <w:r>
+                        <w:t xml:space="preserve">, </w:t>
+                      </w:r>
+                      <w:proofErr w:type="spellStart"/>
+                      <w:r>
+                        <w:t>dtaNascimento</w:t>
+                      </w:r>
+                      <w:proofErr w:type="spellEnd"/>
+                      <w:r>
+                        <w:t>)</w:t>
                       </w:r>
                     </w:p>
                     <w:p/>
                     <w:p>
+                      <w:proofErr w:type="spellStart"/>
+                      <w:proofErr w:type="gramStart"/>
                       <w:r>
-                        <w:t>Funcionario(</w:t>
+                        <w:t>Funcionario</w:t>
                       </w:r>
+                      <w:proofErr w:type="spellEnd"/>
+                      <w:r>
+                        <w:t>(</w:t>
+                      </w:r>
+                      <w:proofErr w:type="spellStart"/>
+                      <w:proofErr w:type="gramEnd"/>
                       <w:r>
                         <w:rPr>
                           <w:b/>
@@ -13387,28 +13814,43 @@
                         </w:rPr>
                         <w:t>idPessoa</w:t>
                       </w:r>
+                      <w:proofErr w:type="spellEnd"/>
                       <w:r>
                         <w:t xml:space="preserve">, salario, </w:t>
                       </w:r>
+                      <w:proofErr w:type="spellStart"/>
                       <w:r>
                         <w:t>dtaContrato</w:t>
                       </w:r>
+                      <w:proofErr w:type="spellEnd"/>
                       <w:r>
                         <w:rPr>
                           <w:i/>
                           <w:iCs/>
                         </w:rPr>
-                        <w:t>, idCategoria</w:t>
+                        <w:t xml:space="preserve">, </w:t>
                       </w:r>
+                      <w:proofErr w:type="spellStart"/>
+                      <w:r>
+                        <w:rPr>
+                          <w:i/>
+                          <w:iCs/>
+                        </w:rPr>
+                        <w:t>idCategoria</w:t>
+                      </w:r>
+                      <w:proofErr w:type="spellEnd"/>
                       <w:r>
                         <w:t>)</w:t>
                       </w:r>
                     </w:p>
                     <w:p/>
                     <w:p>
+                      <w:proofErr w:type="gramStart"/>
                       <w:r>
                         <w:t>Utente(</w:t>
                       </w:r>
+                      <w:proofErr w:type="spellStart"/>
+                      <w:proofErr w:type="gramEnd"/>
                       <w:r>
                         <w:rPr>
                           <w:b/>
@@ -13419,9 +13861,19 @@
                         </w:rPr>
                         <w:t>idPessoa</w:t>
                       </w:r>
+                      <w:proofErr w:type="spellEnd"/>
                       <w:r>
-                        <w:t xml:space="preserve">, dtaEntrada, </w:t>
+                        <w:t xml:space="preserve">, </w:t>
                       </w:r>
+                      <w:proofErr w:type="spellStart"/>
+                      <w:r>
+                        <w:t>dtaEntrada</w:t>
+                      </w:r>
+                      <w:proofErr w:type="spellEnd"/>
+                      <w:r>
+                        <w:t xml:space="preserve">, </w:t>
+                      </w:r>
+                      <w:proofErr w:type="spellStart"/>
                       <w:r>
                         <w:rPr>
                           <w:i/>
@@ -13429,15 +13881,19 @@
                         </w:rPr>
                         <w:t>idAcolhimento</w:t>
                       </w:r>
+                      <w:proofErr w:type="spellEnd"/>
                       <w:r>
                         <w:t>)</w:t>
                       </w:r>
                     </w:p>
                     <w:p/>
                     <w:p>
+                      <w:proofErr w:type="gramStart"/>
                       <w:r>
                         <w:t>Visitante(</w:t>
                       </w:r>
+                      <w:proofErr w:type="spellStart"/>
+                      <w:proofErr w:type="gramEnd"/>
                       <w:r>
                         <w:rPr>
                           <w:b/>
@@ -13448,15 +13904,19 @@
                         </w:rPr>
                         <w:t>idPessoa</w:t>
                       </w:r>
+                      <w:proofErr w:type="spellEnd"/>
                       <w:r>
                         <w:t>, parentesco)</w:t>
                       </w:r>
                     </w:p>
                     <w:p/>
                     <w:p>
+                      <w:proofErr w:type="gramStart"/>
                       <w:r>
                         <w:t>Contacto(</w:t>
                       </w:r>
+                      <w:proofErr w:type="spellStart"/>
+                      <w:proofErr w:type="gramEnd"/>
                       <w:r>
                         <w:rPr>
                           <w:b/>
@@ -13465,15 +13925,26 @@
                         </w:rPr>
                         <w:t>idVisitante</w:t>
                       </w:r>
+                      <w:proofErr w:type="spellEnd"/>
                       <w:r>
-                        <w:t>, telemovel)</w:t>
+                        <w:t xml:space="preserve">, </w:t>
+                      </w:r>
+                      <w:proofErr w:type="spellStart"/>
+                      <w:r>
+                        <w:t>telemovel</w:t>
+                      </w:r>
+                      <w:proofErr w:type="spellEnd"/>
+                      <w:r>
+                        <w:t>)</w:t>
                       </w:r>
                     </w:p>
                     <w:p/>
                     <w:p>
+                      <w:proofErr w:type="gramStart"/>
                       <w:r>
                         <w:t>Categoria(</w:t>
                       </w:r>
+                      <w:proofErr w:type="gramEnd"/>
                       <w:r>
                         <w:rPr>
                           <w:b/>
@@ -13483,14 +13954,24 @@
                         <w:t>id</w:t>
                       </w:r>
                       <w:r>
-                        <w:t>, funcao)</w:t>
+                        <w:t xml:space="preserve">, </w:t>
+                      </w:r>
+                      <w:proofErr w:type="spellStart"/>
+                      <w:r>
+                        <w:t>funcao</w:t>
+                      </w:r>
+                      <w:proofErr w:type="spellEnd"/>
+                      <w:r>
+                        <w:t>)</w:t>
                       </w:r>
                     </w:p>
                     <w:p/>
                     <w:p>
+                      <w:proofErr w:type="gramStart"/>
                       <w:r>
                         <w:t>Acolhimento(</w:t>
                       </w:r>
+                      <w:proofErr w:type="gramEnd"/>
                       <w:r>
                         <w:rPr>
                           <w:b/>
@@ -13500,14 +13981,32 @@
                         <w:t>id</w:t>
                       </w:r>
                       <w:r>
-                        <w:t>, delegacao, descricao)</w:t>
+                        <w:t xml:space="preserve">, </w:t>
+                      </w:r>
+                      <w:proofErr w:type="spellStart"/>
+                      <w:r>
+                        <w:t>delegacao</w:t>
+                      </w:r>
+                      <w:proofErr w:type="spellEnd"/>
+                      <w:r>
+                        <w:t xml:space="preserve">, </w:t>
+                      </w:r>
+                      <w:proofErr w:type="spellStart"/>
+                      <w:r>
+                        <w:t>descricao</w:t>
+                      </w:r>
+                      <w:proofErr w:type="spellEnd"/>
+                      <w:r>
+                        <w:t>)</w:t>
                       </w:r>
                     </w:p>
                     <w:p/>
                     <w:p>
+                      <w:proofErr w:type="gramStart"/>
                       <w:r>
                         <w:t>Visita(</w:t>
                       </w:r>
+                      <w:proofErr w:type="gramEnd"/>
                       <w:r>
                         <w:rPr>
                           <w:b/>
@@ -13517,24 +14016,73 @@
                         <w:t>id</w:t>
                       </w:r>
                       <w:r>
-                        <w:t xml:space="preserve">, dtaVisita, </w:t>
+                        <w:t xml:space="preserve">, </w:t>
                       </w:r>
+                      <w:proofErr w:type="spellStart"/>
+                      <w:r>
+                        <w:t>dtaVisita</w:t>
+                      </w:r>
+                      <w:proofErr w:type="spellEnd"/>
+                      <w:r>
+                        <w:t xml:space="preserve">, </w:t>
+                      </w:r>
+                      <w:proofErr w:type="spellStart"/>
                       <w:r>
                         <w:rPr>
                           <w:i/>
                           <w:iCs/>
                         </w:rPr>
-                        <w:t>idUtente, idSala, idTipoVisita</w:t>
+                        <w:t>idUtente</w:t>
                       </w:r>
+                      <w:proofErr w:type="spellEnd"/>
+                      <w:r>
+                        <w:rPr>
+                          <w:i/>
+                          <w:iCs/>
+                        </w:rPr>
+                        <w:t xml:space="preserve">, </w:t>
+                      </w:r>
+                      <w:proofErr w:type="spellStart"/>
+                      <w:r>
+                        <w:rPr>
+                          <w:i/>
+                          <w:iCs/>
+                        </w:rPr>
+                        <w:t>idSala</w:t>
+                      </w:r>
+                      <w:proofErr w:type="spellEnd"/>
+                      <w:r>
+                        <w:rPr>
+                          <w:i/>
+                          <w:iCs/>
+                        </w:rPr>
+                        <w:t xml:space="preserve">, </w:t>
+                      </w:r>
+                      <w:proofErr w:type="spellStart"/>
+                      <w:r>
+                        <w:rPr>
+                          <w:i/>
+                          <w:iCs/>
+                        </w:rPr>
+                        <w:t>idTipoVisita</w:t>
+                      </w:r>
+                      <w:proofErr w:type="spellEnd"/>
                       <w:r>
                         <w:t>)</w:t>
                       </w:r>
                     </w:p>
                     <w:p/>
                     <w:p>
+                      <w:proofErr w:type="spellStart"/>
+                      <w:proofErr w:type="gramStart"/>
                       <w:r>
-                        <w:t>TipoVisita(</w:t>
+                        <w:t>TipoVisita</w:t>
                       </w:r>
+                      <w:proofErr w:type="spellEnd"/>
+                      <w:r>
+                        <w:t>(</w:t>
+                      </w:r>
+                      <w:proofErr w:type="gramEnd"/>
                       <w:r>
                         <w:rPr>
                           <w:b/>
@@ -13544,13 +14092,26 @@
                         <w:t>id</w:t>
                       </w:r>
                       <w:r>
-                        <w:t>, tipo, descricao)</w:t>
+                        <w:t xml:space="preserve">, tipo, </w:t>
+                      </w:r>
+                      <w:proofErr w:type="spellStart"/>
+                      <w:r>
+                        <w:t>descricao</w:t>
+                      </w:r>
+                      <w:proofErr w:type="spellEnd"/>
+                      <w:r>
+                        <w:t>)</w:t>
                       </w:r>
                     </w:p>
                     <w:p/>
                     <w:p>
+                      <w:proofErr w:type="gramStart"/>
                       <w:r>
-                        <w:t xml:space="preserve">Sala(id, </w:t>
+                        <w:t>Sala(</w:t>
+                      </w:r>
+                      <w:proofErr w:type="gramEnd"/>
+                      <w:r>
+                        <w:t xml:space="preserve">id, </w:t>
                       </w:r>
                       <w:r>
                         <w:t>edifício, andar, sede</w:t>
@@ -13561,17 +14122,44 @@
                     </w:p>
                     <w:p/>
                     <w:p>
+                      <w:proofErr w:type="spellStart"/>
+                      <w:proofErr w:type="gramStart"/>
                       <w:r>
-                        <w:t>VisitanteVisita(</w:t>
+                        <w:t>VisitanteVisita</w:t>
                       </w:r>
+                      <w:proofErr w:type="spellEnd"/>
+                      <w:r>
+                        <w:t>(</w:t>
+                      </w:r>
+                      <w:proofErr w:type="spellStart"/>
+                      <w:proofErr w:type="gramEnd"/>
                       <w:r>
                         <w:rPr>
                           <w:b/>
                           <w:bCs/>
                           <w:u w:val="single"/>
                         </w:rPr>
-                        <w:t>idVisitante, idVisita</w:t>
+                        <w:t>idVisitante</w:t>
                       </w:r>
+                      <w:proofErr w:type="spellEnd"/>
+                      <w:r>
+                        <w:rPr>
+                          <w:b/>
+                          <w:bCs/>
+                          <w:u w:val="single"/>
+                        </w:rPr>
+                        <w:t xml:space="preserve">, </w:t>
+                      </w:r>
+                      <w:proofErr w:type="spellStart"/>
+                      <w:r>
+                        <w:rPr>
+                          <w:b/>
+                          <w:bCs/>
+                          <w:u w:val="single"/>
+                        </w:rPr>
+                        <w:t>idVisita</w:t>
+                      </w:r>
+                      <w:proofErr w:type="spellEnd"/>
                       <w:r>
                         <w:t>)</w:t>
                       </w:r>
@@ -13848,73 +14436,73 @@
         </w:rPr>
       </w:pPr>
     </w:p>
-    <w:bookmarkStart w:id="77" w:name="_MON_1454410188"/>
-    <w:bookmarkStart w:id="78" w:name="_MON_1454410708"/>
-    <w:bookmarkStart w:id="79" w:name="_MON_1454411796"/>
-    <w:bookmarkStart w:id="80" w:name="_MON_1454414002"/>
-    <w:bookmarkStart w:id="81" w:name="_MON_1454414522"/>
-    <w:bookmarkStart w:id="82" w:name="_MON_1454415117"/>
-    <w:bookmarkStart w:id="83" w:name="_MON_1454416232"/>
-    <w:bookmarkStart w:id="84" w:name="_MON_1454416241"/>
-    <w:bookmarkStart w:id="85" w:name="_MON_1454416249"/>
-    <w:bookmarkStart w:id="86" w:name="_MON_1454416257"/>
-    <w:bookmarkStart w:id="87" w:name="_MON_1454416268"/>
-    <w:bookmarkStart w:id="88" w:name="_MON_1454416276"/>
-    <w:bookmarkStart w:id="89" w:name="_MON_1454416288"/>
-    <w:bookmarkStart w:id="90" w:name="_MON_1454416508"/>
-    <w:bookmarkStart w:id="91" w:name="_MON_1454416809"/>
-    <w:bookmarkStart w:id="92" w:name="_MON_1454416822"/>
-    <w:bookmarkStart w:id="93" w:name="_MON_1454416839"/>
-    <w:bookmarkStart w:id="94" w:name="_MON_1454416853"/>
-    <w:bookmarkStart w:id="95" w:name="_MON_1454416865"/>
-    <w:bookmarkStart w:id="96" w:name="_MON_1454416899"/>
-    <w:bookmarkStart w:id="97" w:name="_MON_1454416910"/>
-    <w:bookmarkStart w:id="98" w:name="_MON_1454416922"/>
-    <w:bookmarkStart w:id="99" w:name="_MON_1454417304"/>
-    <w:bookmarkStart w:id="100" w:name="_MON_1454417326"/>
-    <w:bookmarkStart w:id="101" w:name="_MON_1454417378"/>
-    <w:bookmarkStart w:id="102" w:name="_MON_1454417410"/>
-    <w:bookmarkStart w:id="103" w:name="_MON_1454418610"/>
-    <w:bookmarkStart w:id="104" w:name="_MON_1454418700"/>
-    <w:bookmarkStart w:id="105" w:name="_MON_1454418789"/>
-    <w:bookmarkStart w:id="106" w:name="_MON_1454418800"/>
-    <w:bookmarkStart w:id="107" w:name="_MON_1454419345"/>
-    <w:bookmarkStart w:id="108" w:name="_MON_1454751447"/>
-    <w:bookmarkStart w:id="109" w:name="_MON_1454751497"/>
-    <w:bookmarkStart w:id="110" w:name="_MON_1454758439"/>
-    <w:bookmarkStart w:id="111" w:name="_MON_1454760289"/>
-    <w:bookmarkStart w:id="112" w:name="_MON_1454760733"/>
-    <w:bookmarkStart w:id="113" w:name="_MON_1454761960"/>
-    <w:bookmarkStart w:id="114" w:name="_MON_1454763083"/>
-    <w:bookmarkStart w:id="115" w:name="_MON_1454763178"/>
-    <w:bookmarkStart w:id="116" w:name="_MON_1454769429"/>
-    <w:bookmarkStart w:id="117" w:name="_MON_1454769519"/>
-    <w:bookmarkStart w:id="118" w:name="_MON_1485944193"/>
-    <w:bookmarkStart w:id="119" w:name="_MON_1485944257"/>
-    <w:bookmarkStart w:id="120" w:name="_MON_1485944301"/>
-    <w:bookmarkStart w:id="121" w:name="_MON_1485944304"/>
-    <w:bookmarkStart w:id="122" w:name="_MON_1485944872"/>
-    <w:bookmarkStart w:id="123" w:name="_MON_1485944890"/>
-    <w:bookmarkStart w:id="124" w:name="_MON_1485945089"/>
-    <w:bookmarkStart w:id="125" w:name="_MON_1486294972"/>
-    <w:bookmarkStart w:id="126" w:name="_MON_1486294996"/>
-    <w:bookmarkStart w:id="127" w:name="_MON_1486472203"/>
-    <w:bookmarkStart w:id="128" w:name="_MON_1522520843"/>
-    <w:bookmarkStart w:id="129" w:name="_MON_1551594762"/>
-    <w:bookmarkStart w:id="130" w:name="_MON_1551594892"/>
-    <w:bookmarkStart w:id="131" w:name="_MON_1551595043"/>
-    <w:bookmarkStart w:id="132" w:name="_MON_1551595081"/>
-    <w:bookmarkStart w:id="133" w:name="_MON_1551595117"/>
-    <w:bookmarkStart w:id="134" w:name="_MON_1551595128"/>
-    <w:bookmarkStart w:id="135" w:name="_MON_1551595426"/>
-    <w:bookmarkStart w:id="136" w:name="_MON_1551595433"/>
-    <w:bookmarkStart w:id="137" w:name="_MON_1552760347"/>
-    <w:bookmarkStart w:id="138" w:name="_MON_1552760376"/>
-    <w:bookmarkStart w:id="139" w:name="_MON_1454409422"/>
-    <w:bookmarkStart w:id="140" w:name="_MON_1454409504"/>
-    <w:bookmarkStart w:id="141" w:name="_MON_1454409591"/>
-    <w:bookmarkStart w:id="142" w:name="_MON_1454409698"/>
-    <w:bookmarkStart w:id="143" w:name="_MON_1454410028"/>
+    <w:bookmarkStart w:id="77" w:name="_MON_1454410708"/>
+    <w:bookmarkStart w:id="78" w:name="_MON_1454411796"/>
+    <w:bookmarkStart w:id="79" w:name="_MON_1454414002"/>
+    <w:bookmarkStart w:id="80" w:name="_MON_1454414522"/>
+    <w:bookmarkStart w:id="81" w:name="_MON_1454415117"/>
+    <w:bookmarkStart w:id="82" w:name="_MON_1454416232"/>
+    <w:bookmarkStart w:id="83" w:name="_MON_1454416241"/>
+    <w:bookmarkStart w:id="84" w:name="_MON_1454416249"/>
+    <w:bookmarkStart w:id="85" w:name="_MON_1454416257"/>
+    <w:bookmarkStart w:id="86" w:name="_MON_1454416268"/>
+    <w:bookmarkStart w:id="87" w:name="_MON_1454416276"/>
+    <w:bookmarkStart w:id="88" w:name="_MON_1454416288"/>
+    <w:bookmarkStart w:id="89" w:name="_MON_1454416508"/>
+    <w:bookmarkStart w:id="90" w:name="_MON_1454416809"/>
+    <w:bookmarkStart w:id="91" w:name="_MON_1454416822"/>
+    <w:bookmarkStart w:id="92" w:name="_MON_1454416839"/>
+    <w:bookmarkStart w:id="93" w:name="_MON_1454416853"/>
+    <w:bookmarkStart w:id="94" w:name="_MON_1454416865"/>
+    <w:bookmarkStart w:id="95" w:name="_MON_1454416899"/>
+    <w:bookmarkStart w:id="96" w:name="_MON_1454416910"/>
+    <w:bookmarkStart w:id="97" w:name="_MON_1454416922"/>
+    <w:bookmarkStart w:id="98" w:name="_MON_1454417304"/>
+    <w:bookmarkStart w:id="99" w:name="_MON_1454417326"/>
+    <w:bookmarkStart w:id="100" w:name="_MON_1454417378"/>
+    <w:bookmarkStart w:id="101" w:name="_MON_1454417410"/>
+    <w:bookmarkStart w:id="102" w:name="_MON_1454418610"/>
+    <w:bookmarkStart w:id="103" w:name="_MON_1454418700"/>
+    <w:bookmarkStart w:id="104" w:name="_MON_1454418789"/>
+    <w:bookmarkStart w:id="105" w:name="_MON_1454418800"/>
+    <w:bookmarkStart w:id="106" w:name="_MON_1454419345"/>
+    <w:bookmarkStart w:id="107" w:name="_MON_1454751447"/>
+    <w:bookmarkStart w:id="108" w:name="_MON_1454751497"/>
+    <w:bookmarkStart w:id="109" w:name="_MON_1454758439"/>
+    <w:bookmarkStart w:id="110" w:name="_MON_1454760289"/>
+    <w:bookmarkStart w:id="111" w:name="_MON_1454760733"/>
+    <w:bookmarkStart w:id="112" w:name="_MON_1454761960"/>
+    <w:bookmarkStart w:id="113" w:name="_MON_1454763083"/>
+    <w:bookmarkStart w:id="114" w:name="_MON_1454763178"/>
+    <w:bookmarkStart w:id="115" w:name="_MON_1454769429"/>
+    <w:bookmarkStart w:id="116" w:name="_MON_1454769519"/>
+    <w:bookmarkStart w:id="117" w:name="_MON_1485944193"/>
+    <w:bookmarkStart w:id="118" w:name="_MON_1485944257"/>
+    <w:bookmarkStart w:id="119" w:name="_MON_1485944301"/>
+    <w:bookmarkStart w:id="120" w:name="_MON_1485944304"/>
+    <w:bookmarkStart w:id="121" w:name="_MON_1485944872"/>
+    <w:bookmarkStart w:id="122" w:name="_MON_1485944890"/>
+    <w:bookmarkStart w:id="123" w:name="_MON_1485945089"/>
+    <w:bookmarkStart w:id="124" w:name="_MON_1486294972"/>
+    <w:bookmarkStart w:id="125" w:name="_MON_1486294996"/>
+    <w:bookmarkStart w:id="126" w:name="_MON_1486472203"/>
+    <w:bookmarkStart w:id="127" w:name="_MON_1522520843"/>
+    <w:bookmarkStart w:id="128" w:name="_MON_1551594762"/>
+    <w:bookmarkStart w:id="129" w:name="_MON_1551594892"/>
+    <w:bookmarkStart w:id="130" w:name="_MON_1551595043"/>
+    <w:bookmarkStart w:id="131" w:name="_MON_1551595081"/>
+    <w:bookmarkStart w:id="132" w:name="_MON_1551595117"/>
+    <w:bookmarkStart w:id="133" w:name="_MON_1551595128"/>
+    <w:bookmarkStart w:id="134" w:name="_MON_1551595426"/>
+    <w:bookmarkStart w:id="135" w:name="_MON_1551595433"/>
+    <w:bookmarkStart w:id="136" w:name="_MON_1552760347"/>
+    <w:bookmarkStart w:id="137" w:name="_MON_1552760376"/>
+    <w:bookmarkStart w:id="138" w:name="_MON_1454409422"/>
+    <w:bookmarkStart w:id="139" w:name="_MON_1454409504"/>
+    <w:bookmarkStart w:id="140" w:name="_MON_1454409591"/>
+    <w:bookmarkStart w:id="141" w:name="_MON_1454409698"/>
+    <w:bookmarkStart w:id="142" w:name="_MON_1454410028"/>
+    <w:bookmarkStart w:id="143" w:name="_MON_1454410153"/>
     <w:bookmarkEnd w:id="77"/>
     <w:bookmarkEnd w:id="78"/>
     <w:bookmarkEnd w:id="79"/>
@@ -13982,7 +14570,7 @@
     <w:bookmarkEnd w:id="141"/>
     <w:bookmarkEnd w:id="142"/>
     <w:bookmarkEnd w:id="143"/>
-    <w:bookmarkStart w:id="144" w:name="_MON_1454410153"/>
+    <w:bookmarkStart w:id="144" w:name="_MON_1454410188"/>
     <w:bookmarkEnd w:id="144"/>
     <w:p>
       <w:pPr>
@@ -14001,11 +14589,11 @@
           <w:sz w:val="18"/>
           <w:szCs w:val="18"/>
         </w:rPr>
-        <w:object w:dxaOrig="8408" w:dyaOrig="1390" w14:anchorId="65EE5857">
-          <v:shape id="_x0000_i1027" type="#_x0000_t75" style="width:442.9pt;height:73.65pt" o:ole="">
+        <w:object w:dxaOrig="8457" w:dyaOrig="939" w14:anchorId="65EE5857">
+          <v:shape id="_x0000_i1042" type="#_x0000_t75" style="width:445.65pt;height:49.65pt" o:ole="">
             <v:imagedata r:id="rId15" o:title=""/>
           </v:shape>
-          <o:OLEObject Type="Embed" ProgID="Excel.Sheet.8" ShapeID="_x0000_i1027" DrawAspect="Content" ObjectID="_1747760915" r:id="rId16"/>
+          <o:OLEObject Type="Embed" ProgID="Excel.Sheet.8" ShapeID="_x0000_i1042" DrawAspect="Content" ObjectID="_1748694652" r:id="rId16"/>
         </w:object>
       </w:r>
     </w:p>
@@ -14116,7 +14704,7 @@
           <w:sz w:val="20"/>
           <w:szCs w:val="20"/>
         </w:rPr>
-        <w:t>CLIENTE</w:t>
+        <w:t>DIRETOR</w:t>
       </w:r>
       <w:r>
         <w:rPr>
@@ -14143,24 +14731,32 @@
         </w:rPr>
       </w:pPr>
     </w:p>
+    <w:bookmarkStart w:id="145" w:name="_MON_1551595104"/>
+    <w:bookmarkStart w:id="146" w:name="_MON_1551595448"/>
+    <w:bookmarkStart w:id="147" w:name="_MON_1551595472"/>
+    <w:bookmarkStart w:id="148" w:name="_MON_1551595548"/>
+    <w:bookmarkEnd w:id="145"/>
+    <w:bookmarkEnd w:id="146"/>
+    <w:bookmarkEnd w:id="147"/>
+    <w:bookmarkEnd w:id="148"/>
+    <w:bookmarkStart w:id="149" w:name="_MON_1748694461"/>
+    <w:bookmarkEnd w:id="149"/>
     <w:p>
       <w:pPr>
         <w:jc w:val="center"/>
       </w:pPr>
-      <w:bookmarkStart w:id="145" w:name="_MON_1551595104"/>
-      <w:bookmarkStart w:id="146" w:name="_MON_1551595448"/>
-      <w:bookmarkStart w:id="147" w:name="_MON_1551595472"/>
-      <w:bookmarkStart w:id="148" w:name="_MON_1551595548"/>
-      <w:bookmarkEnd w:id="145"/>
-      <w:bookmarkEnd w:id="146"/>
-      <w:bookmarkEnd w:id="147"/>
-      <w:bookmarkEnd w:id="148"/>
-      <w:r>
-        <w:pict w14:anchorId="03BFE93C">
-          <v:shape id="_x0000_i1028" type="#_x0000_t75" style="width:463.1pt;height:132pt">
+      <w:r>
+        <w:rPr>
+          <w:rFonts w:ascii="Arial" w:hAnsi="Arial" w:cs="Arial"/>
+          <w:sz w:val="18"/>
+          <w:szCs w:val="18"/>
+        </w:rPr>
+        <w:object w:dxaOrig="8457" w:dyaOrig="896" w14:anchorId="3888B535">
+          <v:shape id="_x0000_i1054" type="#_x0000_t75" style="width:445.65pt;height:47.45pt" o:ole="">
             <v:imagedata r:id="rId17" o:title=""/>
           </v:shape>
-        </w:pict>
+          <o:OLEObject Type="Embed" ProgID="Excel.Sheet.8" ShapeID="_x0000_i1054" DrawAspect="Content" ObjectID="_1748694653" r:id="rId18"/>
+        </w:object>
       </w:r>
     </w:p>
     <w:p>
@@ -14262,7 +14858,7 @@
           <w:sz w:val="20"/>
           <w:szCs w:val="20"/>
         </w:rPr>
-        <w:t>VENDEDOR</w:t>
+        <w:t>TASOCIAL</w:t>
       </w:r>
       <w:r>
         <w:rPr>
@@ -14287,8 +14883,8 @@
           <w:highlight w:val="red"/>
         </w:rPr>
       </w:pPr>
-      <w:bookmarkStart w:id="149" w:name="_Toc57720300"/>
-      <w:bookmarkStart w:id="150" w:name="_Toc86085542"/>
+      <w:bookmarkStart w:id="150" w:name="_Toc57720300"/>
+      <w:bookmarkStart w:id="151" w:name="_Toc86085542"/>
     </w:p>
     <w:p>
       <w:pPr>
@@ -14320,9 +14916,9 @@
           <w:rFonts w:ascii="Arial" w:hAnsi="Arial" w:cs="Arial"/>
         </w:rPr>
       </w:pPr>
-      <w:bookmarkStart w:id="151" w:name="_Toc41937242"/>
-      <w:bookmarkStart w:id="152" w:name="_Toc130756401"/>
-      <w:bookmarkStart w:id="153" w:name="_Toc130756419"/>
+      <w:bookmarkStart w:id="152" w:name="_Toc41937242"/>
+      <w:bookmarkStart w:id="153" w:name="_Toc130756401"/>
+      <w:bookmarkStart w:id="154" w:name="_Toc130756419"/>
       <w:r>
         <w:rPr>
           <w:rFonts w:ascii="Arial" w:hAnsi="Arial" w:cs="Arial"/>
@@ -14342,9 +14938,9 @@
         </w:rPr>
         <w:t>Consultas à base de dados</w:t>
       </w:r>
-      <w:bookmarkEnd w:id="151"/>
       <w:bookmarkEnd w:id="152"/>
       <w:bookmarkEnd w:id="153"/>
+      <w:bookmarkEnd w:id="154"/>
     </w:p>
     <w:p>
       <w:pPr>
@@ -14387,9 +14983,9 @@
           <w:bCs w:val="0"/>
         </w:rPr>
       </w:pPr>
-      <w:bookmarkStart w:id="154" w:name="_Toc41937243"/>
-      <w:bookmarkStart w:id="155" w:name="_Toc130756402"/>
-      <w:bookmarkStart w:id="156" w:name="_Toc130756420"/>
+      <w:bookmarkStart w:id="155" w:name="_Toc41937243"/>
+      <w:bookmarkStart w:id="156" w:name="_Toc130756402"/>
+      <w:bookmarkStart w:id="157" w:name="_Toc130756420"/>
       <w:r>
         <w:rPr>
           <w:rFonts w:ascii="Arial" w:hAnsi="Arial" w:cs="Arial"/>
@@ -14431,9 +15027,9 @@
         </w:rPr>
         <w:t>.</w:t>
       </w:r>
-      <w:bookmarkEnd w:id="154"/>
       <w:bookmarkEnd w:id="155"/>
       <w:bookmarkEnd w:id="156"/>
+      <w:bookmarkEnd w:id="157"/>
     </w:p>
     <w:p>
       <w:pPr>
@@ -14476,8 +15072,8 @@
           <w:bookmarkEnd w:id="4"/>
           <w:bookmarkEnd w:id="5"/>
           <w:bookmarkEnd w:id="6"/>
-          <w:bookmarkEnd w:id="149"/>
           <w:bookmarkEnd w:id="150"/>
+          <w:bookmarkEnd w:id="151"/>
           <w:p>
             <w:pPr>
               <w:tabs>
@@ -14576,25 +15172,64 @@
                 <w:sz w:val="20"/>
                 <w:szCs w:val="20"/>
               </w:rPr>
-              <w:t xml:space="preserve">SELECT c.nome AS "Categoria", </w:t>
-            </w:r>
-          </w:p>
-          <w:p>
-            <w:pPr>
+              <w:t xml:space="preserve">SELECT </w:t>
+            </w:r>
+            <w:proofErr w:type="spellStart"/>
+            <w:proofErr w:type="gramStart"/>
+            <w:r>
               <w:rPr>
                 <w:rFonts w:ascii="Courier New" w:hAnsi="Courier New" w:cs="Courier New"/>
                 <w:sz w:val="20"/>
                 <w:szCs w:val="20"/>
               </w:rPr>
-            </w:pPr>
+              <w:t>c.nome</w:t>
+            </w:r>
+            <w:proofErr w:type="spellEnd"/>
+            <w:proofErr w:type="gramEnd"/>
             <w:r>
               <w:rPr>
                 <w:rFonts w:ascii="Courier New" w:hAnsi="Courier New" w:cs="Courier New"/>
                 <w:sz w:val="20"/>
                 <w:szCs w:val="20"/>
               </w:rPr>
-              <w:t xml:space="preserve">       p.cod_barras AS "</w:t>
-            </w:r>
+              <w:t xml:space="preserve"> AS "Categoria", </w:t>
+            </w:r>
+          </w:p>
+          <w:p>
+            <w:pPr>
+              <w:rPr>
+                <w:rFonts w:ascii="Courier New" w:hAnsi="Courier New" w:cs="Courier New"/>
+                <w:sz w:val="20"/>
+                <w:szCs w:val="20"/>
+              </w:rPr>
+            </w:pPr>
+            <w:r>
+              <w:rPr>
+                <w:rFonts w:ascii="Courier New" w:hAnsi="Courier New" w:cs="Courier New"/>
+                <w:sz w:val="20"/>
+                <w:szCs w:val="20"/>
+              </w:rPr>
+              <w:t xml:space="preserve">       </w:t>
+            </w:r>
+            <w:proofErr w:type="spellStart"/>
+            <w:r>
+              <w:rPr>
+                <w:rFonts w:ascii="Courier New" w:hAnsi="Courier New" w:cs="Courier New"/>
+                <w:sz w:val="20"/>
+                <w:szCs w:val="20"/>
+              </w:rPr>
+              <w:t>p.cod_barras</w:t>
+            </w:r>
+            <w:proofErr w:type="spellEnd"/>
+            <w:r>
+              <w:rPr>
+                <w:rFonts w:ascii="Courier New" w:hAnsi="Courier New" w:cs="Courier New"/>
+                <w:sz w:val="20"/>
+                <w:szCs w:val="20"/>
+              </w:rPr>
+              <w:t xml:space="preserve"> AS "</w:t>
+            </w:r>
+            <w:proofErr w:type="spellStart"/>
             <w:r>
               <w:rPr>
                 <w:rFonts w:ascii="Courier New" w:hAnsi="Courier New" w:cs="Courier New"/>
@@ -14611,74 +15246,195 @@
                 <w:sz w:val="20"/>
                 <w:szCs w:val="20"/>
               </w:rPr>
-              <w:t>digo de barras",</w:t>
-            </w:r>
-          </w:p>
-          <w:p>
-            <w:pPr>
+              <w:t>digo</w:t>
+            </w:r>
+            <w:proofErr w:type="spellEnd"/>
+            <w:r>
               <w:rPr>
                 <w:rFonts w:ascii="Courier New" w:hAnsi="Courier New" w:cs="Courier New"/>
                 <w:sz w:val="20"/>
                 <w:szCs w:val="20"/>
               </w:rPr>
-            </w:pPr>
-            <w:r>
+              <w:t xml:space="preserve"> de barras",</w:t>
+            </w:r>
+          </w:p>
+          <w:p>
+            <w:pPr>
               <w:rPr>
                 <w:rFonts w:ascii="Courier New" w:hAnsi="Courier New" w:cs="Courier New"/>
                 <w:sz w:val="20"/>
                 <w:szCs w:val="20"/>
               </w:rPr>
-              <w:t xml:space="preserve">       p.nome AS "Nome do Produto",</w:t>
-            </w:r>
-          </w:p>
-          <w:p>
-            <w:pPr>
+            </w:pPr>
+            <w:r>
               <w:rPr>
                 <w:rFonts w:ascii="Courier New" w:hAnsi="Courier New" w:cs="Courier New"/>
                 <w:sz w:val="20"/>
                 <w:szCs w:val="20"/>
               </w:rPr>
-            </w:pPr>
+              <w:t xml:space="preserve">       </w:t>
+            </w:r>
+            <w:proofErr w:type="spellStart"/>
+            <w:proofErr w:type="gramStart"/>
             <w:r>
               <w:rPr>
                 <w:rFonts w:ascii="Courier New" w:hAnsi="Courier New" w:cs="Courier New"/>
                 <w:sz w:val="20"/>
                 <w:szCs w:val="20"/>
               </w:rPr>
-              <w:t xml:space="preserve">       pv. numero_unidades AS "Unidades compradas",</w:t>
-            </w:r>
-          </w:p>
-          <w:p>
-            <w:pPr>
+              <w:t>p.nome</w:t>
+            </w:r>
+            <w:proofErr w:type="spellEnd"/>
+            <w:proofErr w:type="gramEnd"/>
+            <w:r>
               <w:rPr>
                 <w:rFonts w:ascii="Courier New" w:hAnsi="Courier New" w:cs="Courier New"/>
                 <w:sz w:val="20"/>
                 <w:szCs w:val="20"/>
               </w:rPr>
-            </w:pPr>
-            <w:r>
+              <w:t xml:space="preserve"> AS "Nome do Produto",</w:t>
+            </w:r>
+          </w:p>
+          <w:p>
+            <w:pPr>
               <w:rPr>
                 <w:rFonts w:ascii="Courier New" w:hAnsi="Courier New" w:cs="Courier New"/>
                 <w:sz w:val="20"/>
                 <w:szCs w:val="20"/>
               </w:rPr>
-              <w:t xml:space="preserve">       pv.numero_unidades*pv.preco_unitario AS "A pagar"</w:t>
-            </w:r>
-          </w:p>
-          <w:p>
-            <w:pPr>
+            </w:pPr>
+            <w:r>
               <w:rPr>
                 <w:rFonts w:ascii="Courier New" w:hAnsi="Courier New" w:cs="Courier New"/>
                 <w:sz w:val="20"/>
                 <w:szCs w:val="20"/>
               </w:rPr>
-            </w:pPr>
+              <w:t xml:space="preserve">       </w:t>
+            </w:r>
+            <w:proofErr w:type="spellStart"/>
             <w:r>
               <w:rPr>
                 <w:rFonts w:ascii="Courier New" w:hAnsi="Courier New" w:cs="Courier New"/>
                 <w:sz w:val="20"/>
                 <w:szCs w:val="20"/>
               </w:rPr>
+              <w:t>pv</w:t>
+            </w:r>
+            <w:proofErr w:type="spellEnd"/>
+            <w:r>
+              <w:rPr>
+                <w:rFonts w:ascii="Courier New" w:hAnsi="Courier New" w:cs="Courier New"/>
+                <w:sz w:val="20"/>
+                <w:szCs w:val="20"/>
+              </w:rPr>
+              <w:t xml:space="preserve">. </w:t>
+            </w:r>
+            <w:proofErr w:type="spellStart"/>
+            <w:proofErr w:type="gramStart"/>
+            <w:r>
+              <w:rPr>
+                <w:rFonts w:ascii="Courier New" w:hAnsi="Courier New" w:cs="Courier New"/>
+                <w:sz w:val="20"/>
+                <w:szCs w:val="20"/>
+              </w:rPr>
+              <w:t>numero</w:t>
+            </w:r>
+            <w:proofErr w:type="gramEnd"/>
+            <w:r>
+              <w:rPr>
+                <w:rFonts w:ascii="Courier New" w:hAnsi="Courier New" w:cs="Courier New"/>
+                <w:sz w:val="20"/>
+                <w:szCs w:val="20"/>
+              </w:rPr>
+              <w:t>_unidades</w:t>
+            </w:r>
+            <w:proofErr w:type="spellEnd"/>
+            <w:r>
+              <w:rPr>
+                <w:rFonts w:ascii="Courier New" w:hAnsi="Courier New" w:cs="Courier New"/>
+                <w:sz w:val="20"/>
+                <w:szCs w:val="20"/>
+              </w:rPr>
+              <w:t xml:space="preserve"> AS "Unidades compradas",</w:t>
+            </w:r>
+          </w:p>
+          <w:p>
+            <w:pPr>
+              <w:rPr>
+                <w:rFonts w:ascii="Courier New" w:hAnsi="Courier New" w:cs="Courier New"/>
+                <w:sz w:val="20"/>
+                <w:szCs w:val="20"/>
+              </w:rPr>
+            </w:pPr>
+            <w:r>
+              <w:rPr>
+                <w:rFonts w:ascii="Courier New" w:hAnsi="Courier New" w:cs="Courier New"/>
+                <w:sz w:val="20"/>
+                <w:szCs w:val="20"/>
+              </w:rPr>
+              <w:t xml:space="preserve">       </w:t>
+            </w:r>
+            <w:proofErr w:type="spellStart"/>
+            <w:proofErr w:type="gramStart"/>
+            <w:r>
+              <w:rPr>
+                <w:rFonts w:ascii="Courier New" w:hAnsi="Courier New" w:cs="Courier New"/>
+                <w:sz w:val="20"/>
+                <w:szCs w:val="20"/>
+              </w:rPr>
+              <w:t>pv.numero</w:t>
+            </w:r>
+            <w:proofErr w:type="gramEnd"/>
+            <w:r>
+              <w:rPr>
+                <w:rFonts w:ascii="Courier New" w:hAnsi="Courier New" w:cs="Courier New"/>
+                <w:sz w:val="20"/>
+                <w:szCs w:val="20"/>
+              </w:rPr>
+              <w:t>_unidades</w:t>
+            </w:r>
+            <w:proofErr w:type="spellEnd"/>
+            <w:r>
+              <w:rPr>
+                <w:rFonts w:ascii="Courier New" w:hAnsi="Courier New" w:cs="Courier New"/>
+                <w:sz w:val="20"/>
+                <w:szCs w:val="20"/>
+              </w:rPr>
+              <w:t>*</w:t>
+            </w:r>
+            <w:proofErr w:type="spellStart"/>
+            <w:r>
+              <w:rPr>
+                <w:rFonts w:ascii="Courier New" w:hAnsi="Courier New" w:cs="Courier New"/>
+                <w:sz w:val="20"/>
+                <w:szCs w:val="20"/>
+              </w:rPr>
+              <w:t>pv.preco_unitario</w:t>
+            </w:r>
+            <w:proofErr w:type="spellEnd"/>
+            <w:r>
+              <w:rPr>
+                <w:rFonts w:ascii="Courier New" w:hAnsi="Courier New" w:cs="Courier New"/>
+                <w:sz w:val="20"/>
+                <w:szCs w:val="20"/>
+              </w:rPr>
+              <w:t xml:space="preserve"> AS "A pagar"</w:t>
+            </w:r>
+          </w:p>
+          <w:p>
+            <w:pPr>
+              <w:rPr>
+                <w:rFonts w:ascii="Courier New" w:hAnsi="Courier New" w:cs="Courier New"/>
+                <w:sz w:val="20"/>
+                <w:szCs w:val="20"/>
+              </w:rPr>
+            </w:pPr>
+            <w:r>
+              <w:rPr>
+                <w:rFonts w:ascii="Courier New" w:hAnsi="Courier New" w:cs="Courier New"/>
+                <w:sz w:val="20"/>
+                <w:szCs w:val="20"/>
+              </w:rPr>
               <w:t xml:space="preserve">FROM produtos p </w:t>
             </w:r>
           </w:p>
@@ -14696,32 +15452,114 @@
                 <w:sz w:val="20"/>
                 <w:szCs w:val="20"/>
               </w:rPr>
-              <w:t xml:space="preserve">     JOIN categorias_produtos c ON c.id = p.id_categoria</w:t>
-            </w:r>
-          </w:p>
-          <w:p>
-            <w:pPr>
+              <w:t xml:space="preserve">     JOIN </w:t>
+            </w:r>
+            <w:proofErr w:type="spellStart"/>
+            <w:r>
               <w:rPr>
                 <w:rFonts w:ascii="Courier New" w:hAnsi="Courier New" w:cs="Courier New"/>
                 <w:sz w:val="20"/>
                 <w:szCs w:val="20"/>
               </w:rPr>
-            </w:pPr>
+              <w:t>categorias_produtos</w:t>
+            </w:r>
+            <w:proofErr w:type="spellEnd"/>
             <w:r>
               <w:rPr>
                 <w:rFonts w:ascii="Courier New" w:hAnsi="Courier New" w:cs="Courier New"/>
                 <w:sz w:val="20"/>
                 <w:szCs w:val="20"/>
               </w:rPr>
-              <w:t xml:space="preserve">     JOIN produtos_vendidos pv ON pv.id_produto=p.id</w:t>
-            </w:r>
-          </w:p>
-          <w:p>
-            <w:pPr>
+              <w:t xml:space="preserve"> </w:t>
+            </w:r>
+            <w:proofErr w:type="gramStart"/>
+            <w:r>
               <w:rPr>
                 <w:rFonts w:ascii="Courier New" w:hAnsi="Courier New" w:cs="Courier New"/>
                 <w:sz w:val="20"/>
                 <w:szCs w:val="20"/>
+              </w:rPr>
+              <w:t>c</w:t>
+            </w:r>
+            <w:proofErr w:type="gramEnd"/>
+            <w:r>
+              <w:rPr>
+                <w:rFonts w:ascii="Courier New" w:hAnsi="Courier New" w:cs="Courier New"/>
+                <w:sz w:val="20"/>
+                <w:szCs w:val="20"/>
+              </w:rPr>
+              <w:t xml:space="preserve"> ON c.id = </w:t>
+            </w:r>
+            <w:proofErr w:type="spellStart"/>
+            <w:r>
+              <w:rPr>
+                <w:rFonts w:ascii="Courier New" w:hAnsi="Courier New" w:cs="Courier New"/>
+                <w:sz w:val="20"/>
+                <w:szCs w:val="20"/>
+              </w:rPr>
+              <w:t>p.id_categoria</w:t>
+            </w:r>
+            <w:proofErr w:type="spellEnd"/>
+          </w:p>
+          <w:p>
+            <w:pPr>
+              <w:rPr>
+                <w:rFonts w:ascii="Courier New" w:hAnsi="Courier New" w:cs="Courier New"/>
+                <w:sz w:val="20"/>
+                <w:szCs w:val="20"/>
+              </w:rPr>
+            </w:pPr>
+            <w:r>
+              <w:rPr>
+                <w:rFonts w:ascii="Courier New" w:hAnsi="Courier New" w:cs="Courier New"/>
+                <w:sz w:val="20"/>
+                <w:szCs w:val="20"/>
+              </w:rPr>
+              <w:t xml:space="preserve">     JOIN </w:t>
+            </w:r>
+            <w:proofErr w:type="spellStart"/>
+            <w:r>
+              <w:rPr>
+                <w:rFonts w:ascii="Courier New" w:hAnsi="Courier New" w:cs="Courier New"/>
+                <w:sz w:val="20"/>
+                <w:szCs w:val="20"/>
+              </w:rPr>
+              <w:t>produtos_vendidos</w:t>
+            </w:r>
+            <w:proofErr w:type="spellEnd"/>
+            <w:r>
+              <w:rPr>
+                <w:rFonts w:ascii="Courier New" w:hAnsi="Courier New" w:cs="Courier New"/>
+                <w:sz w:val="20"/>
+                <w:szCs w:val="20"/>
+              </w:rPr>
+              <w:t xml:space="preserve"> </w:t>
+            </w:r>
+            <w:proofErr w:type="spellStart"/>
+            <w:r>
+              <w:rPr>
+                <w:rFonts w:ascii="Courier New" w:hAnsi="Courier New" w:cs="Courier New"/>
+                <w:sz w:val="20"/>
+                <w:szCs w:val="20"/>
+              </w:rPr>
+              <w:t>pv</w:t>
+            </w:r>
+            <w:proofErr w:type="spellEnd"/>
+            <w:r>
+              <w:rPr>
+                <w:rFonts w:ascii="Courier New" w:hAnsi="Courier New" w:cs="Courier New"/>
+                <w:sz w:val="20"/>
+                <w:szCs w:val="20"/>
+              </w:rPr>
+              <w:t xml:space="preserve"> ON pv.id_produto=p.id</w:t>
+            </w:r>
+          </w:p>
+          <w:p>
+            <w:pPr>
+              <w:rPr>
+                <w:rFonts w:ascii="Courier New" w:hAnsi="Courier New" w:cs="Courier New"/>
+                <w:sz w:val="20"/>
+                <w:szCs w:val="20"/>
                 <w:lang w:val="en-GB"/>
               </w:rPr>
             </w:pPr>
@@ -14740,8 +15578,59 @@
                 <w:szCs w:val="20"/>
                 <w:lang w:val="en-GB"/>
               </w:rPr>
-              <w:t>JOIN vendas v ON v.id=pv.id_venda</w:t>
-            </w:r>
+              <w:t xml:space="preserve">JOIN </w:t>
+            </w:r>
+            <w:proofErr w:type="spellStart"/>
+            <w:r>
+              <w:rPr>
+                <w:rFonts w:ascii="Courier New" w:hAnsi="Courier New" w:cs="Courier New"/>
+                <w:sz w:val="20"/>
+                <w:szCs w:val="20"/>
+                <w:lang w:val="en-GB"/>
+              </w:rPr>
+              <w:t>vendas</w:t>
+            </w:r>
+            <w:proofErr w:type="spellEnd"/>
+            <w:r>
+              <w:rPr>
+                <w:rFonts w:ascii="Courier New" w:hAnsi="Courier New" w:cs="Courier New"/>
+                <w:sz w:val="20"/>
+                <w:szCs w:val="20"/>
+                <w:lang w:val="en-GB"/>
+              </w:rPr>
+              <w:t xml:space="preserve"> v ON </w:t>
+            </w:r>
+            <w:proofErr w:type="gramStart"/>
+            <w:r>
+              <w:rPr>
+                <w:rFonts w:ascii="Courier New" w:hAnsi="Courier New" w:cs="Courier New"/>
+                <w:sz w:val="20"/>
+                <w:szCs w:val="20"/>
+                <w:lang w:val="en-GB"/>
+              </w:rPr>
+              <w:t>v.id=</w:t>
+            </w:r>
+            <w:proofErr w:type="spellStart"/>
+            <w:r>
+              <w:rPr>
+                <w:rFonts w:ascii="Courier New" w:hAnsi="Courier New" w:cs="Courier New"/>
+                <w:sz w:val="20"/>
+                <w:szCs w:val="20"/>
+                <w:lang w:val="en-GB"/>
+              </w:rPr>
+              <w:t>pv.id</w:t>
+            </w:r>
+            <w:proofErr w:type="gramEnd"/>
+            <w:r>
+              <w:rPr>
+                <w:rFonts w:ascii="Courier New" w:hAnsi="Courier New" w:cs="Courier New"/>
+                <w:sz w:val="20"/>
+                <w:szCs w:val="20"/>
+                <w:lang w:val="en-GB"/>
+              </w:rPr>
+              <w:t>_venda</w:t>
+            </w:r>
+            <w:proofErr w:type="spellEnd"/>
           </w:p>
           <w:p>
             <w:pPr>
@@ -14815,9 +15704,9 @@
               </w:rPr>
               <w:object w:dxaOrig="9672" w:dyaOrig="984" w14:anchorId="74635E49">
                 <v:shape id="_x0000_i1029" type="#_x0000_t75" style="width:483.8pt;height:49.65pt" o:ole="">
-                  <v:imagedata r:id="rId18" o:title=""/>
+                  <v:imagedata r:id="rId19" o:title=""/>
                 </v:shape>
-                <o:OLEObject Type="Embed" ProgID="PBrush" ShapeID="_x0000_i1029" DrawAspect="Content" ObjectID="_1747760916" r:id="rId19"/>
+                <o:OLEObject Type="Embed" ProgID="PBrush" ShapeID="_x0000_i1029" DrawAspect="Content" ObjectID="_1748694654" r:id="rId20"/>
               </w:object>
             </w:r>
           </w:p>
@@ -14852,9 +15741,9 @@
           <w:bCs w:val="0"/>
         </w:rPr>
       </w:pPr>
-      <w:bookmarkStart w:id="157" w:name="_Toc41937244"/>
-      <w:bookmarkStart w:id="158" w:name="_Toc130756403"/>
-      <w:bookmarkStart w:id="159" w:name="_Toc130756421"/>
+      <w:bookmarkStart w:id="158" w:name="_Toc41937244"/>
+      <w:bookmarkStart w:id="159" w:name="_Toc130756403"/>
+      <w:bookmarkStart w:id="160" w:name="_Toc130756421"/>
       <w:r>
         <w:rPr>
           <w:rFonts w:ascii="Arial" w:hAnsi="Arial" w:cs="Arial"/>
@@ -14872,9 +15761,9 @@
         </w:rPr>
         <w:t>...</w:t>
       </w:r>
-      <w:bookmarkEnd w:id="157"/>
       <w:bookmarkEnd w:id="158"/>
       <w:bookmarkEnd w:id="159"/>
+      <w:bookmarkEnd w:id="160"/>
     </w:p>
     <w:p>
       <w:pPr>
@@ -14895,9 +15784,9 @@
         </w:rPr>
         <w:br w:type="page"/>
       </w:r>
-      <w:bookmarkStart w:id="160" w:name="_Toc130756404"/>
-      <w:bookmarkStart w:id="161" w:name="_Toc130756422"/>
-      <w:bookmarkStart w:id="162" w:name="_Toc41937245"/>
+      <w:bookmarkStart w:id="161" w:name="_Toc130756404"/>
+      <w:bookmarkStart w:id="162" w:name="_Toc130756422"/>
+      <w:bookmarkStart w:id="163" w:name="_Toc41937245"/>
       <w:r>
         <w:rPr>
           <w:rFonts w:ascii="Arial" w:hAnsi="Arial" w:cs="Arial"/>
@@ -14911,14 +15800,16 @@
         </w:rPr>
         <w:t xml:space="preserve">. </w:t>
       </w:r>
-      <w:bookmarkEnd w:id="160"/>
       <w:bookmarkEnd w:id="161"/>
+      <w:bookmarkEnd w:id="162"/>
+      <w:proofErr w:type="spellStart"/>
       <w:r>
         <w:rPr>
           <w:rFonts w:ascii="Arial" w:hAnsi="Arial" w:cs="Arial"/>
         </w:rPr>
         <w:t>Triggers</w:t>
       </w:r>
+      <w:proofErr w:type="spellEnd"/>
     </w:p>
     <w:p>
       <w:pPr>
@@ -14932,6 +15823,7 @@
       <w:r>
         <w:t xml:space="preserve">os </w:t>
       </w:r>
+      <w:proofErr w:type="spellStart"/>
       <w:r>
         <w:rPr>
           <w:i/>
@@ -14939,6 +15831,7 @@
         </w:rPr>
         <w:t>triggers</w:t>
       </w:r>
+      <w:proofErr w:type="spellEnd"/>
       <w:r>
         <w:t xml:space="preserve"> criados.</w:t>
       </w:r>
@@ -15032,6 +15925,7 @@
               </w:rPr>
               <w:t xml:space="preserve">CREATE TRIGGER </w:t>
             </w:r>
+            <w:proofErr w:type="spellStart"/>
             <w:r>
               <w:rPr>
                 <w:rFonts w:ascii="Courier New" w:hAnsi="Courier New" w:cs="Courier New"/>
@@ -15041,6 +15935,7 @@
               </w:rPr>
               <w:t>TR_INSERT_</w:t>
             </w:r>
+            <w:proofErr w:type="gramStart"/>
             <w:r>
               <w:rPr>
                 <w:rFonts w:ascii="Courier New" w:hAnsi="Courier New" w:cs="Courier New"/>
@@ -15050,6 +15945,8 @@
               </w:rPr>
               <w:t>dtaVenda</w:t>
             </w:r>
+            <w:proofErr w:type="spellEnd"/>
+            <w:proofErr w:type="gramEnd"/>
           </w:p>
           <w:p>
             <w:pPr>
@@ -15076,8 +15973,9 @@
                 <w:szCs w:val="20"/>
                 <w:lang w:val="en-US"/>
               </w:rPr>
-              <w:t>ON Venda</w:t>
-            </w:r>
+              <w:t xml:space="preserve">ON </w:t>
+            </w:r>
+            <w:proofErr w:type="spellStart"/>
             <w:r>
               <w:rPr>
                 <w:rFonts w:ascii="Courier New" w:hAnsi="Courier New" w:cs="Courier New"/>
@@ -15085,8 +15983,18 @@
                 <w:szCs w:val="20"/>
                 <w:lang w:val="en-US"/>
               </w:rPr>
+              <w:t>Venda</w:t>
+            </w:r>
+            <w:r>
+              <w:rPr>
+                <w:rFonts w:ascii="Courier New" w:hAnsi="Courier New" w:cs="Courier New"/>
+                <w:sz w:val="20"/>
+                <w:szCs w:val="20"/>
+                <w:lang w:val="en-US"/>
+              </w:rPr>
               <w:t>s</w:t>
             </w:r>
+            <w:proofErr w:type="spellEnd"/>
           </w:p>
           <w:p>
             <w:pPr>
@@ -15144,6 +16052,7 @@
               </w:rPr>
               <w:t xml:space="preserve">           IF </w:t>
             </w:r>
+            <w:proofErr w:type="spellStart"/>
             <w:r>
               <w:rPr>
                 <w:rFonts w:ascii="Courier New" w:hAnsi="Courier New" w:cs="Courier New"/>
@@ -15160,18 +16069,20 @@
                 <w:szCs w:val="20"/>
                 <w:lang w:val="en-US"/>
               </w:rPr>
-              <w:t>data&gt;curdate()  THEN</w:t>
-            </w:r>
-          </w:p>
-          <w:p>
-            <w:pPr>
+              <w:t>data</w:t>
+            </w:r>
+            <w:proofErr w:type="spellEnd"/>
+            <w:r>
               <w:rPr>
                 <w:rFonts w:ascii="Courier New" w:hAnsi="Courier New" w:cs="Courier New"/>
                 <w:sz w:val="20"/>
                 <w:szCs w:val="20"/>
                 <w:lang w:val="en-US"/>
               </w:rPr>
-            </w:pPr>
+              <w:t>&gt;</w:t>
+            </w:r>
+            <w:proofErr w:type="spellStart"/>
+            <w:proofErr w:type="gramStart"/>
             <w:r>
               <w:rPr>
                 <w:rFonts w:ascii="Courier New" w:hAnsi="Courier New" w:cs="Courier New"/>
@@ -15179,6 +16090,45 @@
                 <w:szCs w:val="20"/>
                 <w:lang w:val="en-US"/>
               </w:rPr>
+              <w:t>curdate</w:t>
+            </w:r>
+            <w:proofErr w:type="spellEnd"/>
+            <w:r>
+              <w:rPr>
+                <w:rFonts w:ascii="Courier New" w:hAnsi="Courier New" w:cs="Courier New"/>
+                <w:sz w:val="20"/>
+                <w:szCs w:val="20"/>
+                <w:lang w:val="en-US"/>
+              </w:rPr>
+              <w:t>(</w:t>
+            </w:r>
+            <w:proofErr w:type="gramEnd"/>
+            <w:r>
+              <w:rPr>
+                <w:rFonts w:ascii="Courier New" w:hAnsi="Courier New" w:cs="Courier New"/>
+                <w:sz w:val="20"/>
+                <w:szCs w:val="20"/>
+                <w:lang w:val="en-US"/>
+              </w:rPr>
+              <w:t>)  THEN</w:t>
+            </w:r>
+          </w:p>
+          <w:p>
+            <w:pPr>
+              <w:rPr>
+                <w:rFonts w:ascii="Courier New" w:hAnsi="Courier New" w:cs="Courier New"/>
+                <w:sz w:val="20"/>
+                <w:szCs w:val="20"/>
+                <w:lang w:val="en-US"/>
+              </w:rPr>
+            </w:pPr>
+            <w:r>
+              <w:rPr>
+                <w:rFonts w:ascii="Courier New" w:hAnsi="Courier New" w:cs="Courier New"/>
+                <w:sz w:val="20"/>
+                <w:szCs w:val="20"/>
+                <w:lang w:val="en-US"/>
+              </w:rPr>
               <w:t xml:space="preserve">              </w:t>
             </w:r>
             <w:r>
@@ -15188,8 +16138,30 @@
                 <w:szCs w:val="20"/>
                 <w:lang w:val="en-US"/>
               </w:rPr>
-              <w:t>SIGNAL SQLSTATE '45000' SET MESSAGE_TEXT = "Data inválida";</w:t>
-            </w:r>
+              <w:t xml:space="preserve">SIGNAL SQLSTATE '45000' SET MESSAGE_TEXT = "Data </w:t>
+            </w:r>
+            <w:proofErr w:type="spellStart"/>
+            <w:r>
+              <w:rPr>
+                <w:rFonts w:ascii="Courier New" w:hAnsi="Courier New" w:cs="Courier New"/>
+                <w:sz w:val="20"/>
+                <w:szCs w:val="20"/>
+                <w:lang w:val="en-US"/>
+              </w:rPr>
+              <w:t>inválida</w:t>
+            </w:r>
+            <w:proofErr w:type="spellEnd"/>
+            <w:proofErr w:type="gramStart"/>
+            <w:r>
+              <w:rPr>
+                <w:rFonts w:ascii="Courier New" w:hAnsi="Courier New" w:cs="Courier New"/>
+                <w:sz w:val="20"/>
+                <w:szCs w:val="20"/>
+                <w:lang w:val="en-US"/>
+              </w:rPr>
+              <w:t>";</w:t>
+            </w:r>
+            <w:proofErr w:type="gramEnd"/>
           </w:p>
           <w:p>
             <w:pPr>
@@ -15287,6 +16259,7 @@
               </w:rPr>
               <w:t xml:space="preserve">O </w:t>
             </w:r>
+            <w:proofErr w:type="spellStart"/>
             <w:r>
               <w:rPr>
                 <w:rFonts w:ascii="Arial" w:hAnsi="Arial" w:cs="Arial"/>
@@ -15295,6 +16268,7 @@
               </w:rPr>
               <w:t>trigger</w:t>
             </w:r>
+            <w:proofErr w:type="spellEnd"/>
             <w:r>
               <w:rPr>
                 <w:rFonts w:ascii="Arial" w:hAnsi="Arial" w:cs="Arial"/>
@@ -15338,8 +16312,8 @@
           <w:rFonts w:ascii="Arial" w:hAnsi="Arial" w:cs="Arial"/>
         </w:rPr>
       </w:pPr>
-      <w:bookmarkStart w:id="163" w:name="_Toc130756405"/>
-      <w:bookmarkStart w:id="164" w:name="_Toc130756423"/>
+      <w:bookmarkStart w:id="164" w:name="_Toc130756405"/>
+      <w:bookmarkStart w:id="165" w:name="_Toc130756423"/>
       <w:r>
         <w:rPr>
           <w:rFonts w:ascii="Arial" w:hAnsi="Arial" w:cs="Arial"/>
@@ -15353,9 +16327,9 @@
         </w:rPr>
         <w:t>. Referências</w:t>
       </w:r>
-      <w:bookmarkEnd w:id="162"/>
       <w:bookmarkEnd w:id="163"/>
       <w:bookmarkEnd w:id="164"/>
+      <w:bookmarkEnd w:id="165"/>
     </w:p>
     <w:p>
       <w:pPr>
@@ -15474,7 +16448,23 @@
           <w:rFonts w:ascii="Arial" w:hAnsi="Arial" w:cs="Arial"/>
           <w:lang w:val="en-GB"/>
         </w:rPr>
-        <w:t>, R. Elmasri &amp; S. B. Navathe, Addison Wesley Pub. Co.</w:t>
+        <w:t xml:space="preserve">, R. </w:t>
+      </w:r>
+      <w:proofErr w:type="spellStart"/>
+      <w:r>
+        <w:rPr>
+          <w:rFonts w:ascii="Arial" w:hAnsi="Arial" w:cs="Arial"/>
+          <w:lang w:val="en-GB"/>
+        </w:rPr>
+        <w:t>Elmasri</w:t>
+      </w:r>
+      <w:proofErr w:type="spellEnd"/>
+      <w:r>
+        <w:rPr>
+          <w:rFonts w:ascii="Arial" w:hAnsi="Arial" w:cs="Arial"/>
+          <w:lang w:val="en-GB"/>
+        </w:rPr>
+        <w:t xml:space="preserve"> &amp; S. B. Navathe, Addison Wesley Pub. Co.</w:t>
       </w:r>
     </w:p>
     <w:p>
@@ -15511,7 +16501,23 @@
           <w:rFonts w:ascii="Arial" w:hAnsi="Arial" w:cs="Arial"/>
           <w:lang w:val="en-GB"/>
         </w:rPr>
-        <w:t xml:space="preserve"> (6.ª edição), L. Damas, FCA, 2005</w:t>
+        <w:t xml:space="preserve"> (6.ª </w:t>
+      </w:r>
+      <w:proofErr w:type="spellStart"/>
+      <w:r>
+        <w:rPr>
+          <w:rFonts w:ascii="Arial" w:hAnsi="Arial" w:cs="Arial"/>
+          <w:lang w:val="en-GB"/>
+        </w:rPr>
+        <w:t>edição</w:t>
+      </w:r>
+      <w:proofErr w:type="spellEnd"/>
+      <w:r>
+        <w:rPr>
+          <w:rFonts w:ascii="Arial" w:hAnsi="Arial" w:cs="Arial"/>
+          <w:lang w:val="en-GB"/>
+        </w:rPr>
+        <w:t>), L. Damas, FCA, 2005</w:t>
       </w:r>
     </w:p>
     <w:p>
@@ -15799,13 +16805,23 @@
         <w:szCs w:val="16"/>
       </w:rPr>
     </w:pPr>
+    <w:proofErr w:type="spellStart"/>
     <w:r>
       <w:rPr>
         <w:rFonts w:ascii="Arial" w:hAnsi="Arial" w:cs="Arial"/>
         <w:sz w:val="16"/>
         <w:szCs w:val="16"/>
       </w:rPr>
-      <w:t xml:space="preserve">TeSP </w:t>
+      <w:t>TeSP</w:t>
+    </w:r>
+    <w:proofErr w:type="spellEnd"/>
+    <w:r>
+      <w:rPr>
+        <w:rFonts w:ascii="Arial" w:hAnsi="Arial" w:cs="Arial"/>
+        <w:sz w:val="16"/>
+        <w:szCs w:val="16"/>
+      </w:rPr>
+      <w:t xml:space="preserve"> </w:t>
     </w:r>
     <w:r>
       <w:rPr>

</xml_diff>